<commit_message>
done, compressed and submit on moddle
</commit_message>
<xml_diff>
--- a/15_1660661_1660699_1660732_1660765/Docs/15_1660661_1660699_1660732_1660765.docx
+++ b/15_1660661_1660699_1660732_1660765/Docs/15_1660661_1660699_1660732_1660765.docx
@@ -1376,7 +1376,7 @@
           </w:tcPr>
           <w:p>
             <w:r>
-              <w:t xml:space="preserve"> Phan Anh Việt</w:t>
+              <w:t>Phan Anh Việt</w:t>
             </w:r>
           </w:p>
         </w:tc>
@@ -1639,8 +1639,8 @@
       <w:tblGrid>
         <w:gridCol w:w="1160"/>
         <w:gridCol w:w="2520"/>
-        <w:gridCol w:w="4629"/>
-        <w:gridCol w:w="1844"/>
+        <w:gridCol w:w="4140"/>
+        <w:gridCol w:w="2333"/>
         <w:gridCol w:w="7"/>
       </w:tblGrid>
       <w:tr>
@@ -1690,7 +1690,7 @@
         </w:tc>
         <w:tc>
           <w:tcPr>
-            <w:tcW w:w="4629" w:type="dxa"/>
+            <w:tcW w:w="4140" w:type="dxa"/>
             <w:tcBorders>
               <w:top w:val="single" w:sz="8" w:space="0" w:color="4BACC6"/>
               <w:left w:val="single" w:sz="8" w:space="0" w:color="4BACC6"/>
@@ -1710,7 +1710,7 @@
         </w:tc>
         <w:tc>
           <w:tcPr>
-            <w:tcW w:w="1844" w:type="dxa"/>
+            <w:tcW w:w="2333" w:type="dxa"/>
             <w:tcBorders>
               <w:top w:val="single" w:sz="8" w:space="0" w:color="4BACC6"/>
               <w:left w:val="single" w:sz="8" w:space="0" w:color="4BACC6"/>
@@ -1770,7 +1770,7 @@
         </w:tc>
         <w:tc>
           <w:tcPr>
-            <w:tcW w:w="4629" w:type="dxa"/>
+            <w:tcW w:w="4140" w:type="dxa"/>
             <w:tcBorders>
               <w:top w:val="single" w:sz="8" w:space="0" w:color="4BACC6"/>
               <w:left w:val="single" w:sz="8" w:space="0" w:color="4BACC6"/>
@@ -1780,26 +1780,38 @@
           </w:tcPr>
           <w:p>
             <w:pPr>
-              <w:shd w:val="clear" w:color="auto" w:fill="FFFFFF"/>
-              <w:spacing w:beforeAutospacing="1" w:after="0" w:afterAutospacing="1" w:line="240" w:lineRule="auto"/>
+              <w:spacing w:after="100"/>
             </w:pPr>
             <w:r>
-              <w:t>+ Quản Lý Vé xe</w:t>
+              <w:t>+ Quản lý Đặt Vé</w:t>
             </w:r>
           </w:p>
           <w:p>
             <w:pPr>
-              <w:shd w:val="clear" w:color="auto" w:fill="FFFFFF"/>
-              <w:spacing w:beforeAutospacing="1" w:after="0" w:afterAutospacing="1" w:line="240" w:lineRule="auto"/>
+              <w:spacing w:after="100"/>
             </w:pPr>
             <w:r>
-              <w:t>+ Giao diện Dashboard, tổng hợp</w:t>
+              <w:t xml:space="preserve">+ Quản lý Vé </w:t>
+            </w:r>
+            <w:r>
+              <w:t>B</w:t>
+            </w:r>
+            <w:r>
+              <w:t>án</w:t>
+            </w:r>
+          </w:p>
+          <w:p>
+            <w:pPr>
+              <w:spacing w:after="100"/>
+            </w:pPr>
+            <w:r>
+              <w:t>+ Thiết kế Dashboard, tổng hợp Forms</w:t>
             </w:r>
           </w:p>
         </w:tc>
         <w:tc>
           <w:tcPr>
-            <w:tcW w:w="1844" w:type="dxa"/>
+            <w:tcW w:w="2333" w:type="dxa"/>
             <w:tcBorders>
               <w:top w:val="single" w:sz="8" w:space="0" w:color="4BACC6"/>
               <w:left w:val="single" w:sz="8" w:space="0" w:color="4BACC6"/>
@@ -1856,7 +1868,7 @@
         </w:tc>
         <w:tc>
           <w:tcPr>
-            <w:tcW w:w="4629" w:type="dxa"/>
+            <w:tcW w:w="4140" w:type="dxa"/>
             <w:tcBorders>
               <w:top w:val="single" w:sz="8" w:space="0" w:color="4BACC6"/>
               <w:left w:val="single" w:sz="8" w:space="0" w:color="4BACC6"/>
@@ -1866,11 +1878,10 @@
           </w:tcPr>
           <w:p>
             <w:pPr>
-              <w:shd w:val="clear" w:color="auto" w:fill="FFFFFF"/>
-              <w:spacing w:beforeAutospacing="1" w:after="0" w:afterAutospacing="1" w:line="240" w:lineRule="auto"/>
+              <w:spacing w:after="100"/>
             </w:pPr>
             <w:r>
-              <w:t>+ Quản lý Khách hàng</w:t>
+              <w:t>+ Quản lý Khách Hàng</w:t>
             </w:r>
           </w:p>
           <w:p>
@@ -1879,13 +1890,13 @@
               <w:spacing w:beforeAutospacing="1" w:after="0" w:afterAutospacing="1" w:line="240" w:lineRule="auto"/>
             </w:pPr>
             <w:r>
-              <w:t>+ Login hệ thống</w:t>
+              <w:t>+ Đăng nhập, phân quyền</w:t>
             </w:r>
           </w:p>
         </w:tc>
         <w:tc>
           <w:tcPr>
-            <w:tcW w:w="1851" w:type="dxa"/>
+            <w:tcW w:w="2340" w:type="dxa"/>
             <w:gridSpan w:val="2"/>
             <w:tcBorders>
               <w:top w:val="single" w:sz="8" w:space="0" w:color="4BACC6"/>
@@ -1945,7 +1956,7 @@
         </w:tc>
         <w:tc>
           <w:tcPr>
-            <w:tcW w:w="4629" w:type="dxa"/>
+            <w:tcW w:w="4140" w:type="dxa"/>
             <w:tcBorders>
               <w:top w:val="single" w:sz="8" w:space="0" w:color="4BACC6"/>
               <w:left w:val="single" w:sz="8" w:space="0" w:color="4BACC6"/>
@@ -1955,41 +1966,25 @@
           </w:tcPr>
           <w:p>
             <w:pPr>
+              <w:spacing w:after="100"/>
+            </w:pPr>
+            <w:r>
+              <w:t>+ Quản lý Tuyến</w:t>
+            </w:r>
+          </w:p>
+          <w:p>
+            <w:pPr>
               <w:shd w:val="clear" w:color="auto" w:fill="FFFFFF"/>
               <w:spacing w:beforeAutospacing="1" w:after="0" w:afterAutospacing="1" w:line="240" w:lineRule="auto"/>
             </w:pPr>
             <w:r>
-              <w:rPr>
-                <w:rFonts w:ascii="Consolas" w:eastAsia="Times New Roman" w:hAnsi="Consolas" w:cs="Courier New"/>
-                <w:color w:val="24292E"/>
-                <w:sz w:val="20"/>
-                <w:szCs w:val="20"/>
-              </w:rPr>
-              <w:t xml:space="preserve">+ Quản lý </w:t>
-            </w:r>
-            <w:r>
-              <w:rPr>
-                <w:rFonts w:ascii="Consolas" w:eastAsia="Times New Roman" w:hAnsi="Consolas" w:cs="Courier New"/>
-                <w:color w:val="24292E"/>
-                <w:sz w:val="20"/>
-                <w:szCs w:val="20"/>
-              </w:rPr>
-              <w:t>Tuyến</w:t>
-            </w:r>
-            <w:r>
-              <w:rPr>
-                <w:rFonts w:ascii="Consolas" w:eastAsia="Times New Roman" w:hAnsi="Consolas" w:cs="Courier New"/>
-                <w:color w:val="24292E"/>
-                <w:sz w:val="20"/>
-                <w:szCs w:val="20"/>
-              </w:rPr>
-              <w:t xml:space="preserve"> xe</w:t>
+              <w:t>+ Quản lý Trạm</w:t>
             </w:r>
           </w:p>
         </w:tc>
         <w:tc>
           <w:tcPr>
-            <w:tcW w:w="1844" w:type="dxa"/>
+            <w:tcW w:w="2333" w:type="dxa"/>
             <w:tcBorders>
               <w:top w:val="single" w:sz="8" w:space="0" w:color="4BACC6"/>
               <w:left w:val="single" w:sz="8" w:space="0" w:color="4BACC6"/>
@@ -2047,7 +2042,7 @@
         </w:tc>
         <w:tc>
           <w:tcPr>
-            <w:tcW w:w="4629" w:type="dxa"/>
+            <w:tcW w:w="4140" w:type="dxa"/>
             <w:tcBorders>
               <w:top w:val="single" w:sz="8" w:space="0" w:color="4BACC6"/>
               <w:left w:val="single" w:sz="8" w:space="0" w:color="4BACC6"/>
@@ -2057,8 +2052,23 @@
           </w:tcPr>
           <w:p>
             <w:pPr>
-              <w:shd w:val="clear" w:color="auto" w:fill="FFFFFF"/>
-              <w:spacing w:beforeAutospacing="1" w:after="0" w:afterAutospacing="1" w:line="240" w:lineRule="auto"/>
+              <w:spacing w:after="100"/>
+            </w:pPr>
+            <w:r>
+              <w:t>+ Quản lý Chuyến</w:t>
+            </w:r>
+          </w:p>
+          <w:p>
+            <w:pPr>
+              <w:spacing w:after="100"/>
+            </w:pPr>
+            <w:r>
+              <w:t>+ Quản lý Xe</w:t>
+            </w:r>
+          </w:p>
+          <w:p>
+            <w:pPr>
+              <w:spacing w:after="100"/>
               <w:rPr>
                 <w:rFonts w:ascii="Consolas" w:eastAsia="Times New Roman" w:hAnsi="Consolas" w:cs="Courier New"/>
                 <w:color w:val="24292E"/>
@@ -2067,40 +2077,13 @@
               </w:rPr>
             </w:pPr>
             <w:r>
-              <w:rPr>
-                <w:rFonts w:ascii="Consolas" w:eastAsia="Times New Roman" w:hAnsi="Consolas" w:cs="Courier New"/>
-                <w:color w:val="24292E"/>
-                <w:sz w:val="20"/>
-                <w:szCs w:val="20"/>
-              </w:rPr>
-              <w:t>+ Quản lý Chuyến xe</w:t>
-            </w:r>
-          </w:p>
-          <w:p>
-            <w:pPr>
-              <w:shd w:val="clear" w:color="auto" w:fill="FFFFFF"/>
-              <w:spacing w:beforeAutospacing="1" w:after="0" w:afterAutospacing="1" w:line="240" w:lineRule="auto"/>
-              <w:rPr>
-                <w:rFonts w:ascii="Consolas" w:eastAsia="Times New Roman" w:hAnsi="Consolas" w:cs="Courier New"/>
-                <w:color w:val="24292E"/>
-                <w:sz w:val="20"/>
-                <w:szCs w:val="20"/>
-              </w:rPr>
-            </w:pPr>
-            <w:r>
-              <w:rPr>
-                <w:rFonts w:ascii="Consolas" w:eastAsia="Times New Roman" w:hAnsi="Consolas" w:cs="Courier New"/>
-                <w:color w:val="24292E"/>
-                <w:sz w:val="20"/>
-                <w:szCs w:val="20"/>
-              </w:rPr>
               <w:t>+ Crystal Report</w:t>
             </w:r>
           </w:p>
         </w:tc>
         <w:tc>
           <w:tcPr>
-            <w:tcW w:w="1844" w:type="dxa"/>
+            <w:tcW w:w="2333" w:type="dxa"/>
             <w:tcBorders>
               <w:top w:val="single" w:sz="8" w:space="0" w:color="4BACC6"/>
               <w:left w:val="single" w:sz="8" w:space="0" w:color="4BACC6"/>
@@ -2132,8 +2115,3345 @@
           <w:rFonts w:ascii="Cambria" w:hAnsi="Cambria" w:cs="Cambria"/>
         </w:rPr>
       </w:pPr>
+      <w:r>
+        <w:rPr>
+          <w:rFonts w:ascii="Cambria" w:hAnsi="Cambria" w:cs="Cambria"/>
+        </w:rPr>
+        <w:lastRenderedPageBreak/>
+        <w:t>Chức năng của phần mềm</w:t>
+      </w:r>
+    </w:p>
+    <w:p>
+      <w:pPr>
+        <w:rPr>
+          <w:rFonts w:ascii="Cambria" w:hAnsi="Cambria" w:cs="Cambria"/>
+        </w:rPr>
+      </w:pPr>
+      <w:r>
+        <w:rPr>
+          <w:rFonts w:ascii="Cambria" w:hAnsi="Cambria" w:cs="Cambria"/>
+        </w:rPr>
+        <w:t>1. Đăng nhập:</w:t>
+      </w:r>
+    </w:p>
+    <w:p>
+      <w:pPr>
+        <w:rPr>
+          <w:rFonts w:ascii="Cambria" w:hAnsi="Cambria" w:cs="Cambria"/>
+        </w:rPr>
+      </w:pPr>
+      <w:r>
+        <w:rPr>
+          <w:noProof/>
+        </w:rPr>
+        <w:drawing>
+          <wp:inline distT="0" distB="0" distL="0" distR="0" wp14:anchorId="1B08F46A" wp14:editId="41954273">
+            <wp:extent cx="3305175" cy="2000250"/>
+            <wp:effectExtent l="0" t="0" r="9525" b="0"/>
+            <wp:docPr id="1" name="Hình ảnh 1"/>
+            <wp:cNvGraphicFramePr>
+              <a:graphicFrameLocks xmlns:a="http://schemas.openxmlformats.org/drawingml/2006/main" noChangeAspect="1"/>
+            </wp:cNvGraphicFramePr>
+            <a:graphic xmlns:a="http://schemas.openxmlformats.org/drawingml/2006/main">
+              <a:graphicData uri="http://schemas.openxmlformats.org/drawingml/2006/picture">
+                <pic:pic xmlns:pic="http://schemas.openxmlformats.org/drawingml/2006/picture">
+                  <pic:nvPicPr>
+                    <pic:cNvPr id="1" name=""/>
+                    <pic:cNvPicPr/>
+                  </pic:nvPicPr>
+                  <pic:blipFill>
+                    <a:blip r:embed="rId8"/>
+                    <a:stretch>
+                      <a:fillRect/>
+                    </a:stretch>
+                  </pic:blipFill>
+                  <pic:spPr>
+                    <a:xfrm>
+                      <a:off x="0" y="0"/>
+                      <a:ext cx="3305175" cy="2000250"/>
+                    </a:xfrm>
+                    <a:prstGeom prst="rect">
+                      <a:avLst/>
+                    </a:prstGeom>
+                  </pic:spPr>
+                </pic:pic>
+              </a:graphicData>
+            </a:graphic>
+          </wp:inline>
+        </w:drawing>
+      </w:r>
+    </w:p>
+    <w:p>
+      <w:pPr>
+        <w:rPr>
+          <w:rFonts w:ascii="Cambria" w:hAnsi="Cambria" w:cs="Cambria"/>
+        </w:rPr>
+      </w:pPr>
+      <w:r>
+        <w:rPr>
+          <w:rFonts w:ascii="Cambria" w:hAnsi="Cambria" w:cs="Cambria"/>
+        </w:rPr>
+        <w:t>Chia làm 2 phân hệ người dùng là admin (quản trị viên) và user (nhân viên)</w:t>
+      </w:r>
+    </w:p>
+    <w:p>
+      <w:pPr>
+        <w:rPr>
+          <w:rFonts w:ascii="Cambria" w:hAnsi="Cambria" w:cs="Cambria"/>
+        </w:rPr>
+      </w:pPr>
+      <w:r>
+        <w:rPr>
+          <w:rFonts w:ascii="Cambria" w:hAnsi="Cambria" w:cs="Cambria"/>
+          <w:u w:val="single"/>
+        </w:rPr>
+        <w:t>+ Tài khoản admin</w:t>
+      </w:r>
+      <w:r>
+        <w:rPr>
+          <w:rFonts w:ascii="Cambria" w:hAnsi="Cambria" w:cs="Cambria"/>
+        </w:rPr>
+        <w:t>:  (Đầy đủ quyền hạn)</w:t>
+      </w:r>
+    </w:p>
+    <w:p>
+      <w:pPr>
+        <w:rPr>
+          <w:rFonts w:ascii="Cambria" w:hAnsi="Cambria" w:cs="Cambria"/>
+        </w:rPr>
+      </w:pPr>
+      <w:r>
+        <w:rPr>
+          <w:rFonts w:ascii="Cambria" w:hAnsi="Cambria" w:cs="Cambria"/>
+        </w:rPr>
+        <w:t>admin / 123456</w:t>
+      </w:r>
+    </w:p>
+    <w:p>
+      <w:pPr>
+        <w:rPr>
+          <w:rFonts w:ascii="Cambria" w:hAnsi="Cambria" w:cs="Cambria"/>
+        </w:rPr>
+      </w:pPr>
+    </w:p>
+    <w:p>
+      <w:pPr>
+        <w:rPr>
+          <w:rFonts w:ascii="Cambria" w:hAnsi="Cambria" w:cs="Cambria"/>
+          <w:u w:val="single"/>
+        </w:rPr>
+      </w:pPr>
+      <w:r>
+        <w:rPr>
+          <w:rFonts w:ascii="Cambria" w:hAnsi="Cambria" w:cs="Cambria"/>
+          <w:u w:val="single"/>
+        </w:rPr>
+        <w:t>+ Tài khoản user</w:t>
+      </w:r>
+      <w:r>
+        <w:rPr>
+          <w:rFonts w:ascii="Cambria" w:hAnsi="Cambria" w:cs="Cambria"/>
+        </w:rPr>
+        <w:t>: (Không thể thực hiện 1 số chức năng, như Xóa hoặc Chỉnh sửa)</w:t>
+      </w:r>
+    </w:p>
+    <w:p>
+      <w:pPr>
+        <w:rPr>
+          <w:rFonts w:ascii="Cambria" w:hAnsi="Cambria" w:cs="Cambria"/>
+        </w:rPr>
+      </w:pPr>
+      <w:r>
+        <w:rPr>
+          <w:rFonts w:ascii="Cambria" w:hAnsi="Cambria" w:cs="Cambria"/>
+        </w:rPr>
+        <w:t>user1 / 123456</w:t>
+      </w:r>
+    </w:p>
+    <w:p>
+      <w:pPr>
+        <w:rPr>
+          <w:rFonts w:ascii="Cambria" w:hAnsi="Cambria" w:cs="Cambria"/>
+        </w:rPr>
+      </w:pPr>
+      <w:r>
+        <w:rPr>
+          <w:rFonts w:ascii="Cambria" w:hAnsi="Cambria" w:cs="Cambria"/>
+        </w:rPr>
+        <w:t>u</w:t>
+      </w:r>
+      <w:r>
+        <w:rPr>
+          <w:rFonts w:ascii="Cambria" w:hAnsi="Cambria" w:cs="Cambria"/>
+        </w:rPr>
+        <w:t>se</w:t>
+      </w:r>
+      <w:r>
+        <w:rPr>
+          <w:rFonts w:ascii="Cambria" w:hAnsi="Cambria" w:cs="Cambria"/>
+        </w:rPr>
+        <w:t>r2</w:t>
+      </w:r>
+      <w:r>
+        <w:rPr>
+          <w:rFonts w:ascii="Cambria" w:hAnsi="Cambria" w:cs="Cambria"/>
+        </w:rPr>
+        <w:t xml:space="preserve"> / 123456</w:t>
+      </w:r>
+    </w:p>
+    <w:p>
+      <w:pPr>
+        <w:rPr>
+          <w:rFonts w:ascii="Cambria" w:hAnsi="Cambria" w:cs="Cambria"/>
+        </w:rPr>
+      </w:pPr>
+      <w:r>
+        <w:rPr>
+          <w:rFonts w:ascii="Cambria" w:hAnsi="Cambria" w:cs="Cambria"/>
+        </w:rPr>
+        <w:t>u</w:t>
+      </w:r>
+      <w:r>
+        <w:rPr>
+          <w:rFonts w:ascii="Cambria" w:hAnsi="Cambria" w:cs="Cambria"/>
+        </w:rPr>
+        <w:t>ser</w:t>
+      </w:r>
+      <w:r>
+        <w:rPr>
+          <w:rFonts w:ascii="Cambria" w:hAnsi="Cambria" w:cs="Cambria"/>
+        </w:rPr>
+        <w:t>3</w:t>
+      </w:r>
+      <w:r>
+        <w:rPr>
+          <w:rFonts w:ascii="Cambria" w:hAnsi="Cambria" w:cs="Cambria"/>
+        </w:rPr>
+        <w:t xml:space="preserve"> / 123456</w:t>
+      </w:r>
+    </w:p>
+    <w:p>
+      <w:pPr>
+        <w:rPr>
+          <w:rFonts w:ascii="Cambria" w:hAnsi="Cambria" w:cs="Cambria"/>
+        </w:rPr>
+      </w:pPr>
+    </w:p>
+    <w:p>
+      <w:pPr>
+        <w:rPr>
+          <w:rFonts w:ascii="Cambria" w:hAnsi="Cambria" w:cs="Cambria"/>
+        </w:rPr>
+      </w:pPr>
+      <w:r>
+        <w:rPr>
+          <w:noProof/>
+        </w:rPr>
+        <w:drawing>
+          <wp:inline distT="0" distB="0" distL="0" distR="0" wp14:anchorId="51473265" wp14:editId="336532D2">
+            <wp:extent cx="3209925" cy="2752725"/>
+            <wp:effectExtent l="0" t="0" r="9525" b="9525"/>
+            <wp:docPr id="3" name="Hình ảnh 3"/>
+            <wp:cNvGraphicFramePr>
+              <a:graphicFrameLocks xmlns:a="http://schemas.openxmlformats.org/drawingml/2006/main" noChangeAspect="1"/>
+            </wp:cNvGraphicFramePr>
+            <a:graphic xmlns:a="http://schemas.openxmlformats.org/drawingml/2006/main">
+              <a:graphicData uri="http://schemas.openxmlformats.org/drawingml/2006/picture">
+                <pic:pic xmlns:pic="http://schemas.openxmlformats.org/drawingml/2006/picture">
+                  <pic:nvPicPr>
+                    <pic:cNvPr id="1" name=""/>
+                    <pic:cNvPicPr/>
+                  </pic:nvPicPr>
+                  <pic:blipFill>
+                    <a:blip r:embed="rId9"/>
+                    <a:stretch>
+                      <a:fillRect/>
+                    </a:stretch>
+                  </pic:blipFill>
+                  <pic:spPr>
+                    <a:xfrm>
+                      <a:off x="0" y="0"/>
+                      <a:ext cx="3209925" cy="2752725"/>
+                    </a:xfrm>
+                    <a:prstGeom prst="rect">
+                      <a:avLst/>
+                    </a:prstGeom>
+                  </pic:spPr>
+                </pic:pic>
+              </a:graphicData>
+            </a:graphic>
+          </wp:inline>
+        </w:drawing>
+      </w:r>
+    </w:p>
+    <w:p>
+      <w:pPr>
+        <w:rPr>
+          <w:rFonts w:ascii="Cambria" w:hAnsi="Cambria" w:cs="Cambria"/>
+          <w:i/>
+        </w:rPr>
+      </w:pPr>
+      <w:r>
+        <w:rPr>
+          <w:rFonts w:ascii="Cambria" w:hAnsi="Cambria" w:cs="Cambria"/>
+          <w:i/>
+        </w:rPr>
+        <w:t>Đăng nhập thành công tài khoản admin</w:t>
+      </w:r>
+      <w:r>
+        <w:rPr>
+          <w:rFonts w:ascii="Cambria" w:hAnsi="Cambria" w:cs="Cambria"/>
+          <w:i/>
+        </w:rPr>
+        <w:br w:type="page"/>
+      </w:r>
+    </w:p>
+    <w:p>
+      <w:pPr>
+        <w:rPr>
+          <w:rFonts w:ascii="Cambria" w:hAnsi="Cambria" w:cs="Cambria"/>
+        </w:rPr>
+      </w:pPr>
+      <w:r>
+        <w:rPr>
+          <w:rFonts w:ascii="Cambria" w:hAnsi="Cambria" w:cs="Cambria"/>
+        </w:rPr>
+        <w:lastRenderedPageBreak/>
+        <w:t>2. Giao diện chung (Dashboard)</w:t>
+      </w:r>
+    </w:p>
+    <w:p>
+      <w:pPr>
+        <w:rPr>
+          <w:rFonts w:ascii="Cambria" w:hAnsi="Cambria" w:cs="Cambria"/>
+        </w:rPr>
+      </w:pPr>
+      <w:r>
+        <w:rPr>
+          <w:noProof/>
+        </w:rPr>
+        <w:drawing>
+          <wp:inline distT="0" distB="0" distL="0" distR="0" wp14:anchorId="723AA5C2" wp14:editId="4EF5F943">
+            <wp:extent cx="4219575" cy="4343400"/>
+            <wp:effectExtent l="0" t="0" r="9525" b="0"/>
+            <wp:docPr id="4" name="Hình ảnh 4"/>
+            <wp:cNvGraphicFramePr>
+              <a:graphicFrameLocks xmlns:a="http://schemas.openxmlformats.org/drawingml/2006/main" noChangeAspect="1"/>
+            </wp:cNvGraphicFramePr>
+            <a:graphic xmlns:a="http://schemas.openxmlformats.org/drawingml/2006/main">
+              <a:graphicData uri="http://schemas.openxmlformats.org/drawingml/2006/picture">
+                <pic:pic xmlns:pic="http://schemas.openxmlformats.org/drawingml/2006/picture">
+                  <pic:nvPicPr>
+                    <pic:cNvPr id="1" name=""/>
+                    <pic:cNvPicPr/>
+                  </pic:nvPicPr>
+                  <pic:blipFill>
+                    <a:blip r:embed="rId10"/>
+                    <a:stretch>
+                      <a:fillRect/>
+                    </a:stretch>
+                  </pic:blipFill>
+                  <pic:spPr>
+                    <a:xfrm>
+                      <a:off x="0" y="0"/>
+                      <a:ext cx="4219575" cy="4343400"/>
+                    </a:xfrm>
+                    <a:prstGeom prst="rect">
+                      <a:avLst/>
+                    </a:prstGeom>
+                  </pic:spPr>
+                </pic:pic>
+              </a:graphicData>
+            </a:graphic>
+          </wp:inline>
+        </w:drawing>
+      </w:r>
+    </w:p>
+    <w:p>
+      <w:pPr>
+        <w:rPr>
+          <w:rFonts w:ascii="Cambria" w:hAnsi="Cambria" w:cs="Cambria"/>
+        </w:rPr>
+      </w:pPr>
+    </w:p>
+    <w:p>
+      <w:pPr>
+        <w:rPr>
+          <w:rFonts w:ascii="Cambria" w:hAnsi="Cambria" w:cs="Cambria"/>
+        </w:rPr>
+      </w:pPr>
+      <w:r>
+        <w:rPr>
+          <w:rFonts w:ascii="Cambria" w:hAnsi="Cambria" w:cs="Cambria"/>
+        </w:rPr>
+        <w:t>+ Quản lý Đặt Vé</w:t>
+      </w:r>
+    </w:p>
+    <w:p>
+      <w:pPr>
+        <w:rPr>
+          <w:rFonts w:ascii="Cambria" w:hAnsi="Cambria" w:cs="Cambria"/>
+        </w:rPr>
+      </w:pPr>
+      <w:r>
+        <w:rPr>
+          <w:rFonts w:ascii="Cambria" w:hAnsi="Cambria" w:cs="Cambria"/>
+        </w:rPr>
+        <w:t>+ Quản lý Khách Hàng</w:t>
+      </w:r>
+    </w:p>
+    <w:p>
+      <w:pPr>
+        <w:rPr>
+          <w:rFonts w:ascii="Cambria" w:hAnsi="Cambria" w:cs="Cambria"/>
+        </w:rPr>
+      </w:pPr>
+      <w:r>
+        <w:rPr>
+          <w:rFonts w:ascii="Cambria" w:hAnsi="Cambria" w:cs="Cambria"/>
+        </w:rPr>
+        <w:t>+ Quản lý Chuyến Xe</w:t>
+      </w:r>
+    </w:p>
+    <w:p>
+      <w:pPr>
+        <w:rPr>
+          <w:rFonts w:ascii="Cambria" w:hAnsi="Cambria" w:cs="Cambria"/>
+        </w:rPr>
+      </w:pPr>
+      <w:r>
+        <w:rPr>
+          <w:rFonts w:ascii="Cambria" w:hAnsi="Cambria" w:cs="Cambria"/>
+        </w:rPr>
+        <w:t>+ Quản lý Tuyến Xe</w:t>
+      </w:r>
+    </w:p>
+    <w:p>
+      <w:pPr>
+        <w:rPr>
+          <w:rFonts w:ascii="Cambria" w:hAnsi="Cambria" w:cs="Cambria"/>
+        </w:rPr>
+      </w:pPr>
+      <w:r>
+        <w:rPr>
+          <w:rFonts w:ascii="Cambria" w:hAnsi="Cambria" w:cs="Cambria"/>
+        </w:rPr>
+        <w:t xml:space="preserve">+ Báo Cáo Thông kê </w:t>
+      </w:r>
+    </w:p>
+    <w:p>
+      <w:pPr>
+        <w:pStyle w:val="oancuaDanhsach"/>
+        <w:numPr>
+          <w:ilvl w:val="0"/>
+          <w:numId w:val="18"/>
+        </w:numPr>
+        <w:rPr>
+          <w:rFonts w:ascii="Cambria" w:hAnsi="Cambria" w:cs="Cambria"/>
+        </w:rPr>
+      </w:pPr>
+      <w:r>
+        <w:rPr>
+          <w:rFonts w:ascii="Cambria" w:hAnsi="Cambria" w:cs="Cambria"/>
+        </w:rPr>
+        <w:t>Thống kê theo Chuyến</w:t>
+      </w:r>
+    </w:p>
+    <w:p>
+      <w:pPr>
+        <w:pStyle w:val="oancuaDanhsach"/>
+        <w:numPr>
+          <w:ilvl w:val="0"/>
+          <w:numId w:val="18"/>
+        </w:numPr>
+        <w:rPr>
+          <w:rFonts w:ascii="Cambria" w:hAnsi="Cambria" w:cs="Cambria"/>
+        </w:rPr>
+      </w:pPr>
+      <w:r>
+        <w:rPr>
+          <w:rFonts w:ascii="Cambria" w:hAnsi="Cambria" w:cs="Cambria"/>
+        </w:rPr>
+        <w:t>Thống kê theo Tuyến</w:t>
+      </w:r>
+    </w:p>
+    <w:p>
+      <w:pPr>
+        <w:pStyle w:val="oancuaDanhsach"/>
+        <w:numPr>
+          <w:ilvl w:val="0"/>
+          <w:numId w:val="18"/>
+        </w:numPr>
+        <w:rPr>
+          <w:rFonts w:ascii="Cambria" w:hAnsi="Cambria" w:cs="Cambria"/>
+        </w:rPr>
+      </w:pPr>
+      <w:r>
+        <w:rPr>
+          <w:rFonts w:ascii="Cambria" w:hAnsi="Cambria" w:cs="Cambria"/>
+        </w:rPr>
+        <w:t>Thông kê theo Ngày</w:t>
+      </w:r>
+    </w:p>
+    <w:p>
+      <w:pPr>
+        <w:pStyle w:val="oancuaDanhsach"/>
+        <w:numPr>
+          <w:ilvl w:val="0"/>
+          <w:numId w:val="18"/>
+        </w:numPr>
+        <w:rPr>
+          <w:rFonts w:ascii="Cambria" w:hAnsi="Cambria" w:cs="Cambria"/>
+        </w:rPr>
+      </w:pPr>
+      <w:r>
+        <w:rPr>
+          <w:rFonts w:ascii="Cambria" w:hAnsi="Cambria" w:cs="Cambria"/>
+        </w:rPr>
+        <w:t>Thông kê Vé (toàn bộ)</w:t>
+      </w:r>
+    </w:p>
+    <w:p>
+      <w:pPr>
+        <w:rPr>
+          <w:rFonts w:ascii="Cambria" w:hAnsi="Cambria" w:cs="Cambria"/>
+        </w:rPr>
+      </w:pPr>
+      <w:r>
+        <w:rPr>
+          <w:rFonts w:ascii="Cambria" w:hAnsi="Cambria" w:cs="Cambria"/>
+        </w:rPr>
+        <w:br w:type="page"/>
+      </w:r>
+      <w:r>
+        <w:rPr>
+          <w:rFonts w:ascii="Cambria" w:hAnsi="Cambria" w:cs="Cambria"/>
+        </w:rPr>
+        <w:lastRenderedPageBreak/>
+        <w:t>3. Quản lý Đặt Vé</w:t>
+      </w:r>
+    </w:p>
+    <w:p>
+      <w:pPr>
+        <w:rPr>
+          <w:rFonts w:ascii="Cambria" w:hAnsi="Cambria" w:cs="Cambria"/>
+        </w:rPr>
+      </w:pPr>
+      <w:r>
+        <w:rPr>
+          <w:noProof/>
+        </w:rPr>
+        <w:drawing>
+          <wp:inline distT="0" distB="0" distL="0" distR="0" wp14:anchorId="113D5AD7" wp14:editId="60EB8BC0">
+            <wp:extent cx="5943600" cy="3763645"/>
+            <wp:effectExtent l="0" t="0" r="0" b="8255"/>
+            <wp:docPr id="5" name="Hình ảnh 5"/>
+            <wp:cNvGraphicFramePr>
+              <a:graphicFrameLocks xmlns:a="http://schemas.openxmlformats.org/drawingml/2006/main" noChangeAspect="1"/>
+            </wp:cNvGraphicFramePr>
+            <a:graphic xmlns:a="http://schemas.openxmlformats.org/drawingml/2006/main">
+              <a:graphicData uri="http://schemas.openxmlformats.org/drawingml/2006/picture">
+                <pic:pic xmlns:pic="http://schemas.openxmlformats.org/drawingml/2006/picture">
+                  <pic:nvPicPr>
+                    <pic:cNvPr id="1" name=""/>
+                    <pic:cNvPicPr/>
+                  </pic:nvPicPr>
+                  <pic:blipFill>
+                    <a:blip r:embed="rId11"/>
+                    <a:stretch>
+                      <a:fillRect/>
+                    </a:stretch>
+                  </pic:blipFill>
+                  <pic:spPr>
+                    <a:xfrm>
+                      <a:off x="0" y="0"/>
+                      <a:ext cx="5943600" cy="3763645"/>
+                    </a:xfrm>
+                    <a:prstGeom prst="rect">
+                      <a:avLst/>
+                    </a:prstGeom>
+                  </pic:spPr>
+                </pic:pic>
+              </a:graphicData>
+            </a:graphic>
+          </wp:inline>
+        </w:drawing>
+      </w:r>
+    </w:p>
+    <w:p>
+      <w:pPr>
+        <w:pStyle w:val="oancuaDanhsach"/>
+        <w:ind w:left="1080"/>
+        <w:rPr>
+          <w:rFonts w:ascii="Cambria" w:hAnsi="Cambria" w:cs="Cambria"/>
+        </w:rPr>
+      </w:pPr>
+    </w:p>
+    <w:p>
+      <w:pPr>
+        <w:pStyle w:val="oancuaDanhsach"/>
+        <w:numPr>
+          <w:ilvl w:val="0"/>
+          <w:numId w:val="18"/>
+        </w:numPr>
+        <w:rPr>
+          <w:rFonts w:ascii="Cambria" w:hAnsi="Cambria" w:cs="Cambria"/>
+        </w:rPr>
+      </w:pPr>
+      <w:r>
+        <w:rPr>
+          <w:rFonts w:ascii="Cambria" w:hAnsi="Cambria" w:cs="Cambria"/>
+        </w:rPr>
+        <w:t>Chọn điểm đi và điểm đến mong muốn</w:t>
+      </w:r>
+      <w:r>
+        <w:rPr>
+          <w:rFonts w:ascii="Cambria" w:hAnsi="Cambria" w:cs="Cambria"/>
+        </w:rPr>
+        <w:t>.</w:t>
+      </w:r>
+    </w:p>
+    <w:p>
+      <w:pPr>
+        <w:pStyle w:val="oancuaDanhsach"/>
+        <w:numPr>
+          <w:ilvl w:val="0"/>
+          <w:numId w:val="18"/>
+        </w:numPr>
+        <w:rPr>
+          <w:rFonts w:ascii="Cambria" w:hAnsi="Cambria" w:cs="Cambria"/>
+        </w:rPr>
+      </w:pPr>
+      <w:r>
+        <w:rPr>
+          <w:rFonts w:ascii="Cambria" w:hAnsi="Cambria" w:cs="Cambria"/>
+        </w:rPr>
+        <w:t>C</w:t>
+      </w:r>
+      <w:r>
+        <w:rPr>
+          <w:rFonts w:ascii="Cambria" w:hAnsi="Cambria" w:cs="Cambria"/>
+        </w:rPr>
+        <w:t>họn số vé</w:t>
+      </w:r>
+      <w:r>
+        <w:rPr>
+          <w:rFonts w:ascii="Cambria" w:hAnsi="Cambria" w:cs="Cambria"/>
+        </w:rPr>
+        <w:t>.</w:t>
+      </w:r>
+    </w:p>
+    <w:p>
+      <w:pPr>
+        <w:pStyle w:val="oancuaDanhsach"/>
+        <w:numPr>
+          <w:ilvl w:val="0"/>
+          <w:numId w:val="18"/>
+        </w:numPr>
+        <w:rPr>
+          <w:rFonts w:ascii="Cambria" w:hAnsi="Cambria" w:cs="Cambria"/>
+        </w:rPr>
+      </w:pPr>
+      <w:r>
+        <w:rPr>
+          <w:rFonts w:ascii="Cambria" w:hAnsi="Cambria" w:cs="Cambria"/>
+        </w:rPr>
+        <w:t>Tích đã thanh toán hay chưa (có thể cập nhật tình trạng sau).</w:t>
+      </w:r>
+    </w:p>
+    <w:p>
+      <w:pPr>
+        <w:pStyle w:val="oancuaDanhsach"/>
+        <w:numPr>
+          <w:ilvl w:val="0"/>
+          <w:numId w:val="18"/>
+        </w:numPr>
+        <w:rPr>
+          <w:rFonts w:ascii="Cambria" w:hAnsi="Cambria" w:cs="Cambria"/>
+        </w:rPr>
+      </w:pPr>
+      <w:r>
+        <w:rPr>
+          <w:rFonts w:ascii="Cambria" w:hAnsi="Cambria" w:cs="Cambria"/>
+        </w:rPr>
+        <w:t>Chọn ghế (*) (Thông tin xe chạy trong chuyến xe hiển thị tương ứng).</w:t>
+      </w:r>
+    </w:p>
+    <w:p>
+      <w:pPr>
+        <w:pStyle w:val="oancuaDanhsach"/>
+        <w:numPr>
+          <w:ilvl w:val="0"/>
+          <w:numId w:val="18"/>
+        </w:numPr>
+        <w:rPr>
+          <w:rFonts w:ascii="Cambria" w:hAnsi="Cambria" w:cs="Cambria"/>
+        </w:rPr>
+      </w:pPr>
+      <w:r>
+        <w:rPr>
+          <w:rFonts w:ascii="Cambria" w:hAnsi="Cambria" w:cs="Cambria"/>
+        </w:rPr>
+        <w:t>Nhập số điệnt thoại khách hàng nhấn Enter:</w:t>
+      </w:r>
+    </w:p>
+    <w:p>
+      <w:pPr>
+        <w:pStyle w:val="oancuaDanhsach"/>
+        <w:ind w:left="1080"/>
+        <w:rPr>
+          <w:rFonts w:ascii="Cambria" w:hAnsi="Cambria" w:cs="Cambria"/>
+        </w:rPr>
+      </w:pPr>
+      <w:r>
+        <w:rPr>
+          <w:rFonts w:ascii="Cambria" w:hAnsi="Cambria" w:cs="Cambria"/>
+        </w:rPr>
+        <w:t>+ Tồn tại khách hàng: Tự động hiển thị ra thông tin</w:t>
+      </w:r>
+    </w:p>
+    <w:p>
+      <w:pPr>
+        <w:pStyle w:val="oancuaDanhsach"/>
+        <w:ind w:left="1080"/>
+        <w:rPr>
+          <w:rFonts w:ascii="Cambria" w:hAnsi="Cambria" w:cs="Cambria"/>
+        </w:rPr>
+      </w:pPr>
+      <w:r>
+        <w:rPr>
+          <w:rFonts w:ascii="Cambria" w:hAnsi="Cambria" w:cs="Cambria"/>
+        </w:rPr>
+        <w:t>+ Cho phép nhập mới thông tin người dùng.</w:t>
+      </w:r>
+    </w:p>
+    <w:p>
+      <w:pPr>
+        <w:pStyle w:val="oancuaDanhsach"/>
+        <w:numPr>
+          <w:ilvl w:val="0"/>
+          <w:numId w:val="18"/>
+        </w:numPr>
+        <w:rPr>
+          <w:rFonts w:ascii="Cambria" w:hAnsi="Cambria" w:cs="Cambria"/>
+        </w:rPr>
+      </w:pPr>
+      <w:r>
+        <w:rPr>
+          <w:rFonts w:ascii="Cambria" w:hAnsi="Cambria" w:cs="Cambria"/>
+        </w:rPr>
+        <w:t>Nhấn Đặt vé để tiến hành đặt vé.</w:t>
+      </w:r>
+    </w:p>
+    <w:p>
+      <w:pPr>
+        <w:rPr>
+          <w:rFonts w:ascii="Cambria" w:hAnsi="Cambria" w:cs="Cambria"/>
+        </w:rPr>
+      </w:pPr>
+      <w:r>
+        <w:rPr>
+          <w:rFonts w:ascii="Cambria" w:hAnsi="Cambria" w:cs="Cambria"/>
+        </w:rPr>
+        <w:br w:type="page"/>
+      </w:r>
+    </w:p>
+    <w:p>
+      <w:pPr>
+        <w:pStyle w:val="oancuaDanhsach"/>
+        <w:numPr>
+          <w:ilvl w:val="0"/>
+          <w:numId w:val="19"/>
+        </w:numPr>
+        <w:rPr>
+          <w:rFonts w:ascii="Cambria" w:hAnsi="Cambria" w:cs="Cambria"/>
+        </w:rPr>
+      </w:pPr>
+      <w:r>
+        <w:rPr>
+          <w:rFonts w:ascii="Cambria" w:hAnsi="Cambria" w:cs="Cambria"/>
+        </w:rPr>
+        <w:lastRenderedPageBreak/>
+        <w:t>Chức năng chọn Ghế</w:t>
+      </w:r>
+    </w:p>
+    <w:p>
+      <w:pPr>
+        <w:rPr>
+          <w:rFonts w:ascii="Cambria" w:hAnsi="Cambria" w:cs="Cambria"/>
+        </w:rPr>
+      </w:pPr>
+      <w:r>
+        <w:rPr>
+          <w:noProof/>
+        </w:rPr>
+        <w:drawing>
+          <wp:inline distT="0" distB="0" distL="0" distR="0" wp14:anchorId="12DE312C" wp14:editId="78F48422">
+            <wp:extent cx="5943600" cy="3779520"/>
+            <wp:effectExtent l="0" t="0" r="0" b="0"/>
+            <wp:docPr id="6" name="Hình ảnh 6"/>
+            <wp:cNvGraphicFramePr>
+              <a:graphicFrameLocks xmlns:a="http://schemas.openxmlformats.org/drawingml/2006/main" noChangeAspect="1"/>
+            </wp:cNvGraphicFramePr>
+            <a:graphic xmlns:a="http://schemas.openxmlformats.org/drawingml/2006/main">
+              <a:graphicData uri="http://schemas.openxmlformats.org/drawingml/2006/picture">
+                <pic:pic xmlns:pic="http://schemas.openxmlformats.org/drawingml/2006/picture">
+                  <pic:nvPicPr>
+                    <pic:cNvPr id="1" name=""/>
+                    <pic:cNvPicPr/>
+                  </pic:nvPicPr>
+                  <pic:blipFill>
+                    <a:blip r:embed="rId12"/>
+                    <a:stretch>
+                      <a:fillRect/>
+                    </a:stretch>
+                  </pic:blipFill>
+                  <pic:spPr>
+                    <a:xfrm>
+                      <a:off x="0" y="0"/>
+                      <a:ext cx="5943600" cy="3779520"/>
+                    </a:xfrm>
+                    <a:prstGeom prst="rect">
+                      <a:avLst/>
+                    </a:prstGeom>
+                  </pic:spPr>
+                </pic:pic>
+              </a:graphicData>
+            </a:graphic>
+          </wp:inline>
+        </w:drawing>
+      </w:r>
+    </w:p>
+    <w:p>
+      <w:pPr>
+        <w:jc w:val="center"/>
+        <w:rPr>
+          <w:rFonts w:ascii="Cambria" w:hAnsi="Cambria" w:cs="Cambria"/>
+          <w:i/>
+        </w:rPr>
+      </w:pPr>
+      <w:r>
+        <w:rPr>
+          <w:rFonts w:ascii="Cambria" w:hAnsi="Cambria" w:cs="Cambria"/>
+          <w:i/>
+        </w:rPr>
+        <w:t>Không tìm thấy Chuyến xe phù hợp</w:t>
+      </w:r>
+    </w:p>
+    <w:p>
+      <w:pPr>
+        <w:jc w:val="center"/>
+        <w:rPr>
+          <w:rFonts w:ascii="Cambria" w:hAnsi="Cambria" w:cs="Cambria"/>
+          <w:i/>
+        </w:rPr>
+      </w:pPr>
+    </w:p>
+    <w:p>
+      <w:pPr>
+        <w:jc w:val="center"/>
+        <w:rPr>
+          <w:rFonts w:ascii="Cambria" w:hAnsi="Cambria" w:cs="Cambria"/>
+          <w:i/>
+        </w:rPr>
+      </w:pPr>
+      <w:r>
+        <w:rPr>
+          <w:noProof/>
+        </w:rPr>
+        <w:lastRenderedPageBreak/>
+        <w:drawing>
+          <wp:inline distT="0" distB="0" distL="0" distR="0" wp14:anchorId="25A30DCC" wp14:editId="60D12119">
+            <wp:extent cx="5943600" cy="3671570"/>
+            <wp:effectExtent l="0" t="0" r="0" b="5080"/>
+            <wp:docPr id="7" name="Hình ảnh 7"/>
+            <wp:cNvGraphicFramePr>
+              <a:graphicFrameLocks xmlns:a="http://schemas.openxmlformats.org/drawingml/2006/main" noChangeAspect="1"/>
+            </wp:cNvGraphicFramePr>
+            <a:graphic xmlns:a="http://schemas.openxmlformats.org/drawingml/2006/main">
+              <a:graphicData uri="http://schemas.openxmlformats.org/drawingml/2006/picture">
+                <pic:pic xmlns:pic="http://schemas.openxmlformats.org/drawingml/2006/picture">
+                  <pic:nvPicPr>
+                    <pic:cNvPr id="1" name=""/>
+                    <pic:cNvPicPr/>
+                  </pic:nvPicPr>
+                  <pic:blipFill>
+                    <a:blip r:embed="rId13"/>
+                    <a:stretch>
+                      <a:fillRect/>
+                    </a:stretch>
+                  </pic:blipFill>
+                  <pic:spPr>
+                    <a:xfrm>
+                      <a:off x="0" y="0"/>
+                      <a:ext cx="5943600" cy="3671570"/>
+                    </a:xfrm>
+                    <a:prstGeom prst="rect">
+                      <a:avLst/>
+                    </a:prstGeom>
+                  </pic:spPr>
+                </pic:pic>
+              </a:graphicData>
+            </a:graphic>
+          </wp:inline>
+        </w:drawing>
+      </w:r>
+    </w:p>
+    <w:p>
+      <w:pPr>
+        <w:jc w:val="center"/>
+        <w:rPr>
+          <w:rFonts w:ascii="Cambria" w:hAnsi="Cambria" w:cs="Cambria"/>
+          <w:i/>
+        </w:rPr>
+      </w:pPr>
+      <w:r>
+        <w:rPr>
+          <w:rFonts w:ascii="Cambria" w:hAnsi="Cambria" w:cs="Cambria"/>
+          <w:i/>
+        </w:rPr>
+        <w:t>Có chuyến xe phù hợp</w:t>
+      </w:r>
+    </w:p>
+    <w:p>
+      <w:pPr>
+        <w:rPr>
+          <w:rFonts w:ascii="Cambria" w:hAnsi="Cambria" w:cs="Cambria"/>
+        </w:rPr>
+      </w:pPr>
+    </w:p>
+    <w:p>
+      <w:pPr>
+        <w:pStyle w:val="oancuaDanhsach"/>
+        <w:numPr>
+          <w:ilvl w:val="0"/>
+          <w:numId w:val="18"/>
+        </w:numPr>
+        <w:rPr>
+          <w:rFonts w:ascii="Cambria" w:hAnsi="Cambria" w:cs="Cambria"/>
+        </w:rPr>
+      </w:pPr>
+      <w:r>
+        <w:rPr>
+          <w:rFonts w:ascii="Cambria" w:hAnsi="Cambria" w:cs="Cambria"/>
+        </w:rPr>
+        <w:t xml:space="preserve">Đồng thời danh sách loại xe, </w:t>
+      </w:r>
+      <w:r>
+        <w:rPr>
+          <w:rFonts w:ascii="Cambria" w:hAnsi="Cambria" w:cs="Cambria"/>
+        </w:rPr>
+        <w:t>cũng xuất hiện tương ứng.</w:t>
+      </w:r>
+    </w:p>
+    <w:p>
+      <w:pPr>
+        <w:pStyle w:val="oancuaDanhsach"/>
+        <w:numPr>
+          <w:ilvl w:val="0"/>
+          <w:numId w:val="18"/>
+        </w:numPr>
+        <w:rPr>
+          <w:rFonts w:ascii="Cambria" w:hAnsi="Cambria" w:cs="Cambria"/>
+        </w:rPr>
+      </w:pPr>
+      <w:r>
+        <w:rPr>
+          <w:rFonts w:ascii="Cambria" w:hAnsi="Cambria" w:cs="Cambria"/>
+        </w:rPr>
+        <w:t>Click vào vị trí ghế muốn ngồi</w:t>
+      </w:r>
+    </w:p>
+    <w:p>
+      <w:pPr>
+        <w:pStyle w:val="oancuaDanhsach"/>
+        <w:numPr>
+          <w:ilvl w:val="0"/>
+          <w:numId w:val="18"/>
+        </w:numPr>
+        <w:rPr>
+          <w:rFonts w:ascii="Cambria" w:hAnsi="Cambria" w:cs="Cambria"/>
+        </w:rPr>
+      </w:pPr>
+      <w:r>
+        <w:rPr>
+          <w:rFonts w:ascii="Cambria" w:hAnsi="Cambria" w:cs="Cambria"/>
+        </w:rPr>
+        <w:t>Chọn giá tiền</w:t>
+      </w:r>
+    </w:p>
+    <w:p>
+      <w:pPr>
+        <w:pStyle w:val="oancuaDanhsach"/>
+        <w:numPr>
+          <w:ilvl w:val="0"/>
+          <w:numId w:val="18"/>
+        </w:numPr>
+        <w:rPr>
+          <w:rFonts w:ascii="Cambria" w:hAnsi="Cambria" w:cs="Cambria"/>
+        </w:rPr>
+      </w:pPr>
+      <w:r>
+        <w:rPr>
+          <w:rFonts w:ascii="Cambria" w:hAnsi="Cambria" w:cs="Cambria"/>
+        </w:rPr>
+        <w:t>Sau đó nhận Chọn Ghế</w:t>
+      </w:r>
+      <w:r>
+        <w:rPr>
+          <w:noProof/>
+        </w:rPr>
+        <w:drawing>
+          <wp:inline distT="0" distB="0" distL="0" distR="0" wp14:anchorId="2D632BC2" wp14:editId="0EA6E1B3">
+            <wp:extent cx="4607606" cy="2820682"/>
+            <wp:effectExtent l="0" t="0" r="2540" b="0"/>
+            <wp:docPr id="8" name="Hình ảnh 8"/>
+            <wp:cNvGraphicFramePr>
+              <a:graphicFrameLocks xmlns:a="http://schemas.openxmlformats.org/drawingml/2006/main" noChangeAspect="1"/>
+            </wp:cNvGraphicFramePr>
+            <a:graphic xmlns:a="http://schemas.openxmlformats.org/drawingml/2006/main">
+              <a:graphicData uri="http://schemas.openxmlformats.org/drawingml/2006/picture">
+                <pic:pic xmlns:pic="http://schemas.openxmlformats.org/drawingml/2006/picture">
+                  <pic:nvPicPr>
+                    <pic:cNvPr id="1" name=""/>
+                    <pic:cNvPicPr/>
+                  </pic:nvPicPr>
+                  <pic:blipFill>
+                    <a:blip r:embed="rId14"/>
+                    <a:stretch>
+                      <a:fillRect/>
+                    </a:stretch>
+                  </pic:blipFill>
+                  <pic:spPr>
+                    <a:xfrm>
+                      <a:off x="0" y="0"/>
+                      <a:ext cx="4611271" cy="2822925"/>
+                    </a:xfrm>
+                    <a:prstGeom prst="rect">
+                      <a:avLst/>
+                    </a:prstGeom>
+                  </pic:spPr>
+                </pic:pic>
+              </a:graphicData>
+            </a:graphic>
+          </wp:inline>
+        </w:drawing>
+      </w:r>
+    </w:p>
+    <w:p>
+      <w:pPr>
+        <w:pStyle w:val="oancuaDanhsach"/>
+        <w:ind w:left="1080"/>
+        <w:jc w:val="center"/>
+        <w:rPr>
+          <w:rFonts w:ascii="Cambria" w:hAnsi="Cambria" w:cs="Cambria"/>
+          <w:i/>
+        </w:rPr>
+      </w:pPr>
+      <w:r>
+        <w:rPr>
+          <w:rFonts w:ascii="Cambria" w:hAnsi="Cambria" w:cs="Cambria"/>
+          <w:i/>
+        </w:rPr>
+        <w:t>Tự động quay lại giao diện Đặt Vé</w:t>
+      </w:r>
+    </w:p>
+    <w:p>
+      <w:pPr>
+        <w:jc w:val="center"/>
+        <w:rPr>
+          <w:rFonts w:ascii="Cambria" w:hAnsi="Cambria" w:cs="Cambria"/>
+        </w:rPr>
+      </w:pPr>
+      <w:r>
+        <w:rPr>
+          <w:rFonts w:ascii="Cambria" w:hAnsi="Cambria" w:cs="Cambria"/>
+        </w:rPr>
+        <w:br w:type="page"/>
+      </w:r>
+      <w:r>
+        <w:rPr>
+          <w:noProof/>
+        </w:rPr>
+        <w:lastRenderedPageBreak/>
+        <w:drawing>
+          <wp:inline distT="0" distB="0" distL="0" distR="0" wp14:anchorId="0B986442" wp14:editId="26B4F7F3">
+            <wp:extent cx="4996223" cy="3217653"/>
+            <wp:effectExtent l="0" t="0" r="0" b="1905"/>
+            <wp:docPr id="9" name="Hình ảnh 9"/>
+            <wp:cNvGraphicFramePr>
+              <a:graphicFrameLocks xmlns:a="http://schemas.openxmlformats.org/drawingml/2006/main" noChangeAspect="1"/>
+            </wp:cNvGraphicFramePr>
+            <a:graphic xmlns:a="http://schemas.openxmlformats.org/drawingml/2006/main">
+              <a:graphicData uri="http://schemas.openxmlformats.org/drawingml/2006/picture">
+                <pic:pic xmlns:pic="http://schemas.openxmlformats.org/drawingml/2006/picture">
+                  <pic:nvPicPr>
+                    <pic:cNvPr id="1" name=""/>
+                    <pic:cNvPicPr/>
+                  </pic:nvPicPr>
+                  <pic:blipFill>
+                    <a:blip r:embed="rId15"/>
+                    <a:stretch>
+                      <a:fillRect/>
+                    </a:stretch>
+                  </pic:blipFill>
+                  <pic:spPr>
+                    <a:xfrm>
+                      <a:off x="0" y="0"/>
+                      <a:ext cx="5018352" cy="3231904"/>
+                    </a:xfrm>
+                    <a:prstGeom prst="rect">
+                      <a:avLst/>
+                    </a:prstGeom>
+                  </pic:spPr>
+                </pic:pic>
+              </a:graphicData>
+            </a:graphic>
+          </wp:inline>
+        </w:drawing>
+      </w:r>
+    </w:p>
+    <w:p>
+      <w:pPr>
+        <w:ind w:left="720" w:hanging="720"/>
+        <w:jc w:val="center"/>
+        <w:rPr>
+          <w:rFonts w:ascii="Cambria" w:hAnsi="Cambria" w:cs="Cambria"/>
+          <w:i/>
+        </w:rPr>
+      </w:pPr>
+      <w:r>
+        <w:rPr>
+          <w:rFonts w:ascii="Cambria" w:hAnsi="Cambria" w:cs="Cambria"/>
+          <w:i/>
+        </w:rPr>
+        <w:t>Nhập số điện thoại nếu tồn tại khách hàng trước đó</w:t>
+      </w:r>
+    </w:p>
+    <w:p>
+      <w:pPr>
+        <w:ind w:left="720" w:hanging="720"/>
+        <w:jc w:val="center"/>
+        <w:rPr>
+          <w:rFonts w:ascii="Cambria" w:hAnsi="Cambria" w:cs="Cambria"/>
+          <w:i/>
+        </w:rPr>
+      </w:pPr>
+    </w:p>
+    <w:p>
+      <w:pPr>
+        <w:ind w:left="720" w:hanging="720"/>
+        <w:jc w:val="center"/>
+        <w:rPr>
+          <w:rFonts w:ascii="Cambria" w:hAnsi="Cambria" w:cs="Cambria"/>
+        </w:rPr>
+      </w:pPr>
+      <w:r>
+        <w:rPr>
+          <w:noProof/>
+        </w:rPr>
+        <w:drawing>
+          <wp:inline distT="0" distB="0" distL="0" distR="0" wp14:anchorId="567AC0B4" wp14:editId="363EBFAE">
+            <wp:extent cx="4949519" cy="3165894"/>
+            <wp:effectExtent l="0" t="0" r="3810" b="0"/>
+            <wp:docPr id="11" name="Hình ảnh 11"/>
+            <wp:cNvGraphicFramePr>
+              <a:graphicFrameLocks xmlns:a="http://schemas.openxmlformats.org/drawingml/2006/main" noChangeAspect="1"/>
+            </wp:cNvGraphicFramePr>
+            <a:graphic xmlns:a="http://schemas.openxmlformats.org/drawingml/2006/main">
+              <a:graphicData uri="http://schemas.openxmlformats.org/drawingml/2006/picture">
+                <pic:pic xmlns:pic="http://schemas.openxmlformats.org/drawingml/2006/picture">
+                  <pic:nvPicPr>
+                    <pic:cNvPr id="1" name=""/>
+                    <pic:cNvPicPr/>
+                  </pic:nvPicPr>
+                  <pic:blipFill>
+                    <a:blip r:embed="rId16"/>
+                    <a:stretch>
+                      <a:fillRect/>
+                    </a:stretch>
+                  </pic:blipFill>
+                  <pic:spPr>
+                    <a:xfrm>
+                      <a:off x="0" y="0"/>
+                      <a:ext cx="4952743" cy="3167956"/>
+                    </a:xfrm>
+                    <a:prstGeom prst="rect">
+                      <a:avLst/>
+                    </a:prstGeom>
+                  </pic:spPr>
+                </pic:pic>
+              </a:graphicData>
+            </a:graphic>
+          </wp:inline>
+        </w:drawing>
+      </w:r>
+    </w:p>
+    <w:p>
+      <w:pPr>
+        <w:ind w:left="720" w:hanging="720"/>
+        <w:jc w:val="center"/>
+        <w:rPr>
+          <w:rFonts w:ascii="Cambria" w:hAnsi="Cambria" w:cs="Cambria"/>
+          <w:i/>
+        </w:rPr>
+      </w:pPr>
+      <w:r>
+        <w:rPr>
+          <w:rFonts w:ascii="Cambria" w:hAnsi="Cambria" w:cs="Cambria"/>
+          <w:i/>
+        </w:rPr>
+        <w:t>Nhập số điện thoại nếu</w:t>
+      </w:r>
+      <w:r>
+        <w:rPr>
+          <w:rFonts w:ascii="Cambria" w:hAnsi="Cambria" w:cs="Cambria"/>
+          <w:i/>
+        </w:rPr>
+        <w:t xml:space="preserve"> KHÔNG</w:t>
+      </w:r>
+      <w:r>
+        <w:rPr>
+          <w:rFonts w:ascii="Cambria" w:hAnsi="Cambria" w:cs="Cambria"/>
+          <w:i/>
+        </w:rPr>
+        <w:t xml:space="preserve"> tồn tại khách hàng trước đó</w:t>
+      </w:r>
+    </w:p>
+    <w:p>
+      <w:pPr>
+        <w:rPr>
+          <w:rFonts w:ascii="Cambria" w:hAnsi="Cambria" w:cs="Cambria"/>
+        </w:rPr>
+      </w:pPr>
+      <w:r>
+        <w:rPr>
+          <w:rFonts w:ascii="Cambria" w:hAnsi="Cambria" w:cs="Cambria"/>
+        </w:rPr>
+        <w:br w:type="page"/>
+      </w:r>
+    </w:p>
+    <w:p>
+      <w:pPr>
+        <w:ind w:left="720" w:hanging="720"/>
+        <w:rPr>
+          <w:rFonts w:ascii="Cambria" w:hAnsi="Cambria" w:cs="Cambria"/>
+        </w:rPr>
+      </w:pPr>
+      <w:r>
+        <w:rPr>
+          <w:noProof/>
+        </w:rPr>
+        <w:lastRenderedPageBreak/>
+        <w:drawing>
+          <wp:inline distT="0" distB="0" distL="0" distR="0" wp14:anchorId="15A4CFF4" wp14:editId="3B5E957E">
+            <wp:extent cx="5943600" cy="3771265"/>
+            <wp:effectExtent l="0" t="0" r="0" b="635"/>
+            <wp:docPr id="12" name="Hình ảnh 12"/>
+            <wp:cNvGraphicFramePr>
+              <a:graphicFrameLocks xmlns:a="http://schemas.openxmlformats.org/drawingml/2006/main" noChangeAspect="1"/>
+            </wp:cNvGraphicFramePr>
+            <a:graphic xmlns:a="http://schemas.openxmlformats.org/drawingml/2006/main">
+              <a:graphicData uri="http://schemas.openxmlformats.org/drawingml/2006/picture">
+                <pic:pic xmlns:pic="http://schemas.openxmlformats.org/drawingml/2006/picture">
+                  <pic:nvPicPr>
+                    <pic:cNvPr id="1" name=""/>
+                    <pic:cNvPicPr/>
+                  </pic:nvPicPr>
+                  <pic:blipFill>
+                    <a:blip r:embed="rId17"/>
+                    <a:stretch>
+                      <a:fillRect/>
+                    </a:stretch>
+                  </pic:blipFill>
+                  <pic:spPr>
+                    <a:xfrm>
+                      <a:off x="0" y="0"/>
+                      <a:ext cx="5943600" cy="3771265"/>
+                    </a:xfrm>
+                    <a:prstGeom prst="rect">
+                      <a:avLst/>
+                    </a:prstGeom>
+                  </pic:spPr>
+                </pic:pic>
+              </a:graphicData>
+            </a:graphic>
+          </wp:inline>
+        </w:drawing>
+      </w:r>
+    </w:p>
+    <w:p>
+      <w:pPr>
+        <w:ind w:left="720" w:hanging="720"/>
+        <w:rPr>
+          <w:rFonts w:ascii="Cambria" w:hAnsi="Cambria" w:cs="Cambria"/>
+        </w:rPr>
+      </w:pPr>
+      <w:r>
+        <w:rPr>
+          <w:noProof/>
+        </w:rPr>
+        <w:drawing>
+          <wp:inline distT="0" distB="0" distL="0" distR="0" wp14:anchorId="298BC90E" wp14:editId="6F3220C2">
+            <wp:extent cx="5943600" cy="3738880"/>
+            <wp:effectExtent l="0" t="0" r="0" b="0"/>
+            <wp:docPr id="13" name="Hình ảnh 13"/>
+            <wp:cNvGraphicFramePr>
+              <a:graphicFrameLocks xmlns:a="http://schemas.openxmlformats.org/drawingml/2006/main" noChangeAspect="1"/>
+            </wp:cNvGraphicFramePr>
+            <a:graphic xmlns:a="http://schemas.openxmlformats.org/drawingml/2006/main">
+              <a:graphicData uri="http://schemas.openxmlformats.org/drawingml/2006/picture">
+                <pic:pic xmlns:pic="http://schemas.openxmlformats.org/drawingml/2006/picture">
+                  <pic:nvPicPr>
+                    <pic:cNvPr id="1" name=""/>
+                    <pic:cNvPicPr/>
+                  </pic:nvPicPr>
+                  <pic:blipFill>
+                    <a:blip r:embed="rId18"/>
+                    <a:stretch>
+                      <a:fillRect/>
+                    </a:stretch>
+                  </pic:blipFill>
+                  <pic:spPr>
+                    <a:xfrm>
+                      <a:off x="0" y="0"/>
+                      <a:ext cx="5943600" cy="3738880"/>
+                    </a:xfrm>
+                    <a:prstGeom prst="rect">
+                      <a:avLst/>
+                    </a:prstGeom>
+                  </pic:spPr>
+                </pic:pic>
+              </a:graphicData>
+            </a:graphic>
+          </wp:inline>
+        </w:drawing>
+      </w:r>
+    </w:p>
+    <w:p>
+      <w:pPr>
+        <w:rPr>
+          <w:rFonts w:ascii="Cambria" w:hAnsi="Cambria" w:cs="Cambria"/>
+        </w:rPr>
+      </w:pPr>
+      <w:r>
+        <w:rPr>
+          <w:rFonts w:ascii="Cambria" w:hAnsi="Cambria" w:cs="Cambria"/>
+        </w:rPr>
+        <w:br w:type="page"/>
+      </w:r>
+    </w:p>
+    <w:p>
+      <w:pPr>
+        <w:ind w:left="720" w:hanging="720"/>
+        <w:rPr>
+          <w:rFonts w:ascii="Cambria" w:hAnsi="Cambria" w:cs="Cambria"/>
+        </w:rPr>
+      </w:pPr>
+      <w:r>
+        <w:rPr>
+          <w:rFonts w:ascii="Cambria" w:hAnsi="Cambria" w:cs="Cambria"/>
+        </w:rPr>
+        <w:lastRenderedPageBreak/>
+        <w:t>3.1 Danh sách vé bán</w:t>
+      </w:r>
+    </w:p>
+    <w:p>
+      <w:pPr>
+        <w:ind w:left="720" w:hanging="720"/>
+        <w:rPr>
+          <w:rFonts w:ascii="Cambria" w:hAnsi="Cambria" w:cs="Cambria"/>
+        </w:rPr>
+      </w:pPr>
+      <w:r>
+        <w:rPr>
+          <w:noProof/>
+        </w:rPr>
+        <w:drawing>
+          <wp:inline distT="0" distB="0" distL="0" distR="0" wp14:anchorId="2B1B6B40" wp14:editId="459A749A">
+            <wp:extent cx="5943600" cy="3799840"/>
+            <wp:effectExtent l="0" t="0" r="0" b="0"/>
+            <wp:docPr id="14" name="Hình ảnh 14"/>
+            <wp:cNvGraphicFramePr>
+              <a:graphicFrameLocks xmlns:a="http://schemas.openxmlformats.org/drawingml/2006/main" noChangeAspect="1"/>
+            </wp:cNvGraphicFramePr>
+            <a:graphic xmlns:a="http://schemas.openxmlformats.org/drawingml/2006/main">
+              <a:graphicData uri="http://schemas.openxmlformats.org/drawingml/2006/picture">
+                <pic:pic xmlns:pic="http://schemas.openxmlformats.org/drawingml/2006/picture">
+                  <pic:nvPicPr>
+                    <pic:cNvPr id="1" name=""/>
+                    <pic:cNvPicPr/>
+                  </pic:nvPicPr>
+                  <pic:blipFill>
+                    <a:blip r:embed="rId19"/>
+                    <a:stretch>
+                      <a:fillRect/>
+                    </a:stretch>
+                  </pic:blipFill>
+                  <pic:spPr>
+                    <a:xfrm>
+                      <a:off x="0" y="0"/>
+                      <a:ext cx="5943600" cy="3799840"/>
+                    </a:xfrm>
+                    <a:prstGeom prst="rect">
+                      <a:avLst/>
+                    </a:prstGeom>
+                  </pic:spPr>
+                </pic:pic>
+              </a:graphicData>
+            </a:graphic>
+          </wp:inline>
+        </w:drawing>
+      </w:r>
+    </w:p>
+    <w:p>
+      <w:pPr>
+        <w:ind w:left="720" w:hanging="720"/>
+        <w:jc w:val="center"/>
+        <w:rPr>
+          <w:rFonts w:ascii="Cambria" w:hAnsi="Cambria" w:cs="Cambria"/>
+          <w:i/>
+        </w:rPr>
+      </w:pPr>
+      <w:r>
+        <w:rPr>
+          <w:rFonts w:ascii="Cambria" w:hAnsi="Cambria" w:cs="Cambria"/>
+          <w:i/>
+        </w:rPr>
+        <w:t>Nhấn chuột phải vào hàng Vé bất kỳ để hiển thị tùy chọn</w:t>
+      </w:r>
+    </w:p>
+    <w:p>
+      <w:pPr>
+        <w:ind w:left="720" w:hanging="720"/>
+        <w:rPr>
+          <w:rFonts w:ascii="Cambria" w:hAnsi="Cambria" w:cs="Cambria"/>
+        </w:rPr>
+      </w:pPr>
+    </w:p>
+    <w:p>
+      <w:pPr>
+        <w:pStyle w:val="oancuaDanhsach"/>
+        <w:numPr>
+          <w:ilvl w:val="0"/>
+          <w:numId w:val="18"/>
+        </w:numPr>
+        <w:rPr>
+          <w:rFonts w:ascii="Cambria" w:hAnsi="Cambria" w:cs="Cambria"/>
+        </w:rPr>
+      </w:pPr>
+      <w:r>
+        <w:rPr>
+          <w:rFonts w:ascii="Cambria" w:hAnsi="Cambria" w:cs="Cambria"/>
+        </w:rPr>
+        <w:t>Cập nhật tình trạng vé</w:t>
+      </w:r>
+    </w:p>
+    <w:p>
+      <w:pPr>
+        <w:pStyle w:val="oancuaDanhsach"/>
+        <w:ind w:left="1080"/>
+        <w:rPr>
+          <w:rFonts w:ascii="Cambria" w:hAnsi="Cambria" w:cs="Cambria"/>
+        </w:rPr>
+      </w:pPr>
+      <w:r>
+        <w:rPr>
+          <w:rFonts w:ascii="Cambria" w:hAnsi="Cambria" w:cs="Cambria"/>
+        </w:rPr>
+        <w:t>+ 0: Chưa thanh toán</w:t>
+      </w:r>
+    </w:p>
+    <w:p>
+      <w:pPr>
+        <w:pStyle w:val="oancuaDanhsach"/>
+        <w:ind w:left="1080"/>
+        <w:rPr>
+          <w:rFonts w:ascii="Cambria" w:hAnsi="Cambria" w:cs="Cambria"/>
+        </w:rPr>
+      </w:pPr>
+      <w:r>
+        <w:rPr>
+          <w:rFonts w:ascii="Cambria" w:hAnsi="Cambria" w:cs="Cambria"/>
+        </w:rPr>
+        <w:t>+ 1: Đã thanh toán</w:t>
+      </w:r>
+    </w:p>
+    <w:p>
+      <w:pPr>
+        <w:pStyle w:val="oancuaDanhsach"/>
+        <w:numPr>
+          <w:ilvl w:val="0"/>
+          <w:numId w:val="18"/>
+        </w:numPr>
+        <w:rPr>
+          <w:rFonts w:ascii="Cambria" w:hAnsi="Cambria" w:cs="Cambria"/>
+        </w:rPr>
+      </w:pPr>
+      <w:r>
+        <w:rPr>
+          <w:rFonts w:ascii="Cambria" w:hAnsi="Cambria" w:cs="Cambria"/>
+        </w:rPr>
+        <w:t>Xóa vé đã đặt</w:t>
+      </w:r>
+    </w:p>
+    <w:p>
+      <w:pPr>
+        <w:rPr>
+          <w:rFonts w:ascii="Cambria" w:hAnsi="Cambria" w:cs="Cambria"/>
+        </w:rPr>
+      </w:pPr>
+      <w:r>
+        <w:rPr>
+          <w:rFonts w:ascii="Cambria" w:hAnsi="Cambria" w:cs="Cambria"/>
+        </w:rPr>
+        <w:br w:type="page"/>
+      </w:r>
+      <w:r>
+        <w:rPr>
+          <w:rFonts w:ascii="Cambria" w:hAnsi="Cambria" w:cs="Cambria"/>
+        </w:rPr>
+        <w:lastRenderedPageBreak/>
+        <w:t>4. Quản lý Khách Hàng</w:t>
+      </w:r>
+    </w:p>
+    <w:p>
+      <w:pPr>
+        <w:rPr>
+          <w:rFonts w:ascii="Cambria" w:hAnsi="Cambria" w:cs="Cambria"/>
+        </w:rPr>
+      </w:pPr>
+      <w:r>
+        <w:rPr>
+          <w:noProof/>
+        </w:rPr>
+        <w:drawing>
+          <wp:inline distT="0" distB="0" distL="0" distR="0" wp14:anchorId="2C1190AF" wp14:editId="5898DCFB">
+            <wp:extent cx="5943600" cy="3794125"/>
+            <wp:effectExtent l="0" t="0" r="0" b="0"/>
+            <wp:docPr id="15" name="Hình ảnh 15"/>
+            <wp:cNvGraphicFramePr>
+              <a:graphicFrameLocks xmlns:a="http://schemas.openxmlformats.org/drawingml/2006/main" noChangeAspect="1"/>
+            </wp:cNvGraphicFramePr>
+            <a:graphic xmlns:a="http://schemas.openxmlformats.org/drawingml/2006/main">
+              <a:graphicData uri="http://schemas.openxmlformats.org/drawingml/2006/picture">
+                <pic:pic xmlns:pic="http://schemas.openxmlformats.org/drawingml/2006/picture">
+                  <pic:nvPicPr>
+                    <pic:cNvPr id="1" name=""/>
+                    <pic:cNvPicPr/>
+                  </pic:nvPicPr>
+                  <pic:blipFill>
+                    <a:blip r:embed="rId20"/>
+                    <a:stretch>
+                      <a:fillRect/>
+                    </a:stretch>
+                  </pic:blipFill>
+                  <pic:spPr>
+                    <a:xfrm>
+                      <a:off x="0" y="0"/>
+                      <a:ext cx="5943600" cy="3794125"/>
+                    </a:xfrm>
+                    <a:prstGeom prst="rect">
+                      <a:avLst/>
+                    </a:prstGeom>
+                  </pic:spPr>
+                </pic:pic>
+              </a:graphicData>
+            </a:graphic>
+          </wp:inline>
+        </w:drawing>
+      </w:r>
+    </w:p>
+    <w:p>
+      <w:pPr>
+        <w:pStyle w:val="oancuaDanhsach"/>
+        <w:numPr>
+          <w:ilvl w:val="0"/>
+          <w:numId w:val="18"/>
+        </w:numPr>
+        <w:rPr>
+          <w:rFonts w:ascii="Cambria" w:hAnsi="Cambria" w:cs="Cambria"/>
+        </w:rPr>
+      </w:pPr>
+      <w:r>
+        <w:rPr>
+          <w:rFonts w:ascii="Cambria" w:hAnsi="Cambria" w:cs="Cambria"/>
+        </w:rPr>
+        <w:t>Thêm khách hàng</w:t>
+      </w:r>
+    </w:p>
+    <w:p>
+      <w:pPr>
+        <w:pStyle w:val="oancuaDanhsach"/>
+        <w:numPr>
+          <w:ilvl w:val="0"/>
+          <w:numId w:val="18"/>
+        </w:numPr>
+        <w:rPr>
+          <w:rFonts w:ascii="Cambria" w:hAnsi="Cambria" w:cs="Cambria"/>
+        </w:rPr>
+      </w:pPr>
+      <w:r>
+        <w:rPr>
+          <w:rFonts w:ascii="Cambria" w:hAnsi="Cambria" w:cs="Cambria"/>
+        </w:rPr>
+        <w:t>Xóa khách hàng</w:t>
+      </w:r>
+    </w:p>
+    <w:p>
+      <w:pPr>
+        <w:pStyle w:val="oancuaDanhsach"/>
+        <w:numPr>
+          <w:ilvl w:val="0"/>
+          <w:numId w:val="18"/>
+        </w:numPr>
+        <w:rPr>
+          <w:rFonts w:ascii="Cambria" w:hAnsi="Cambria" w:cs="Cambria"/>
+        </w:rPr>
+      </w:pPr>
+      <w:r>
+        <w:rPr>
+          <w:rFonts w:ascii="Cambria" w:hAnsi="Cambria" w:cs="Cambria"/>
+        </w:rPr>
+        <w:t>Sửa khách hàng</w:t>
+      </w:r>
+    </w:p>
+    <w:p>
+      <w:pPr>
+        <w:pStyle w:val="oancuaDanhsach"/>
+        <w:numPr>
+          <w:ilvl w:val="0"/>
+          <w:numId w:val="18"/>
+        </w:numPr>
+        <w:rPr>
+          <w:rFonts w:ascii="Cambria" w:hAnsi="Cambria" w:cs="Cambria"/>
+        </w:rPr>
+      </w:pPr>
+      <w:r>
+        <w:rPr>
+          <w:rFonts w:ascii="Cambria" w:hAnsi="Cambria" w:cs="Cambria"/>
+        </w:rPr>
+        <w:t>Nhập tên hoặc số điện thoại để tìm kiếm khách hàn</w:t>
+      </w:r>
+      <w:r>
+        <w:rPr>
+          <w:rFonts w:ascii="Cambria" w:hAnsi="Cambria" w:cs="Cambria"/>
+        </w:rPr>
+        <w:t>g.</w:t>
+      </w:r>
+    </w:p>
+    <w:p>
+      <w:pPr>
+        <w:rPr>
+          <w:rFonts w:ascii="Cambria" w:hAnsi="Cambria" w:cs="Cambria"/>
+        </w:rPr>
+      </w:pPr>
+      <w:r>
+        <w:rPr>
+          <w:rFonts w:ascii="Cambria" w:hAnsi="Cambria" w:cs="Cambria"/>
+        </w:rPr>
+        <w:br w:type="page"/>
+      </w:r>
+      <w:r>
+        <w:rPr>
+          <w:noProof/>
+        </w:rPr>
+        <w:lastRenderedPageBreak/>
+        <w:drawing>
+          <wp:inline distT="0" distB="0" distL="0" distR="0" wp14:anchorId="6CB30E98" wp14:editId="1BE604FC">
+            <wp:extent cx="6228272" cy="3709960"/>
+            <wp:effectExtent l="0" t="0" r="1270" b="5080"/>
+            <wp:docPr id="16" name="Hình ảnh 16"/>
+            <wp:cNvGraphicFramePr>
+              <a:graphicFrameLocks xmlns:a="http://schemas.openxmlformats.org/drawingml/2006/main" noChangeAspect="1"/>
+            </wp:cNvGraphicFramePr>
+            <a:graphic xmlns:a="http://schemas.openxmlformats.org/drawingml/2006/main">
+              <a:graphicData uri="http://schemas.openxmlformats.org/drawingml/2006/picture">
+                <pic:pic xmlns:pic="http://schemas.openxmlformats.org/drawingml/2006/picture">
+                  <pic:nvPicPr>
+                    <pic:cNvPr id="1" name=""/>
+                    <pic:cNvPicPr/>
+                  </pic:nvPicPr>
+                  <pic:blipFill>
+                    <a:blip r:embed="rId21"/>
+                    <a:stretch>
+                      <a:fillRect/>
+                    </a:stretch>
+                  </pic:blipFill>
+                  <pic:spPr>
+                    <a:xfrm>
+                      <a:off x="0" y="0"/>
+                      <a:ext cx="6307714" cy="3757281"/>
+                    </a:xfrm>
+                    <a:prstGeom prst="rect">
+                      <a:avLst/>
+                    </a:prstGeom>
+                  </pic:spPr>
+                </pic:pic>
+              </a:graphicData>
+            </a:graphic>
+          </wp:inline>
+        </w:drawing>
+      </w:r>
+    </w:p>
+    <w:p>
+      <w:pPr>
+        <w:jc w:val="center"/>
+        <w:rPr>
+          <w:rFonts w:ascii="Cambria" w:hAnsi="Cambria" w:cs="Cambria"/>
+          <w:i/>
+        </w:rPr>
+      </w:pPr>
+      <w:r>
+        <w:rPr>
+          <w:rFonts w:ascii="Cambria" w:hAnsi="Cambria" w:cs="Cambria"/>
+          <w:i/>
+        </w:rPr>
+        <w:t xml:space="preserve">Chọn vào 1 dòng bất kỳ để Xóa hoặc Sửa thông tin Khách </w:t>
+      </w:r>
+      <w:r>
+        <w:rPr>
+          <w:rFonts w:ascii="Cambria" w:hAnsi="Cambria" w:cs="Cambria"/>
+          <w:i/>
+        </w:rPr>
+        <w:t>h</w:t>
+      </w:r>
+      <w:r>
+        <w:rPr>
+          <w:rFonts w:ascii="Cambria" w:hAnsi="Cambria" w:cs="Cambria"/>
+          <w:i/>
+        </w:rPr>
+        <w:t>àng</w:t>
+      </w:r>
+    </w:p>
+    <w:p>
+      <w:pPr>
+        <w:jc w:val="center"/>
+        <w:rPr>
+          <w:rFonts w:ascii="Cambria" w:hAnsi="Cambria" w:cs="Cambria"/>
+          <w:i/>
+        </w:rPr>
+      </w:pPr>
+      <w:r>
+        <w:rPr>
+          <w:noProof/>
+        </w:rPr>
+        <w:drawing>
+          <wp:inline distT="0" distB="0" distL="0" distR="0" wp14:anchorId="42268813" wp14:editId="3BAB9F78">
+            <wp:extent cx="5943600" cy="3761105"/>
+            <wp:effectExtent l="0" t="0" r="0" b="0"/>
+            <wp:docPr id="17" name="Hình ảnh 17"/>
+            <wp:cNvGraphicFramePr>
+              <a:graphicFrameLocks xmlns:a="http://schemas.openxmlformats.org/drawingml/2006/main" noChangeAspect="1"/>
+            </wp:cNvGraphicFramePr>
+            <a:graphic xmlns:a="http://schemas.openxmlformats.org/drawingml/2006/main">
+              <a:graphicData uri="http://schemas.openxmlformats.org/drawingml/2006/picture">
+                <pic:pic xmlns:pic="http://schemas.openxmlformats.org/drawingml/2006/picture">
+                  <pic:nvPicPr>
+                    <pic:cNvPr id="1" name=""/>
+                    <pic:cNvPicPr/>
+                  </pic:nvPicPr>
+                  <pic:blipFill>
+                    <a:blip r:embed="rId22"/>
+                    <a:stretch>
+                      <a:fillRect/>
+                    </a:stretch>
+                  </pic:blipFill>
+                  <pic:spPr>
+                    <a:xfrm>
+                      <a:off x="0" y="0"/>
+                      <a:ext cx="5943600" cy="3761105"/>
+                    </a:xfrm>
+                    <a:prstGeom prst="rect">
+                      <a:avLst/>
+                    </a:prstGeom>
+                  </pic:spPr>
+                </pic:pic>
+              </a:graphicData>
+            </a:graphic>
+          </wp:inline>
+        </w:drawing>
+      </w:r>
+    </w:p>
+    <w:p>
+      <w:pPr>
+        <w:jc w:val="center"/>
+        <w:rPr>
+          <w:rFonts w:ascii="Cambria" w:hAnsi="Cambria" w:cs="Cambria"/>
+          <w:i/>
+        </w:rPr>
+      </w:pPr>
+      <w:r>
+        <w:rPr>
+          <w:rFonts w:ascii="Cambria" w:hAnsi="Cambria" w:cs="Cambria"/>
+          <w:i/>
+        </w:rPr>
+        <w:t>Tìm kiếm khách hàng theo Tên hoặc Số điện thoại</w:t>
+      </w:r>
+    </w:p>
+    <w:p>
+      <w:pPr>
+        <w:rPr>
+          <w:rFonts w:ascii="Cambria" w:hAnsi="Cambria" w:cs="Cambria"/>
+        </w:rPr>
+      </w:pPr>
+      <w:r>
+        <w:rPr>
+          <w:rFonts w:ascii="Cambria" w:hAnsi="Cambria" w:cs="Cambria"/>
+          <w:i/>
+        </w:rPr>
+        <w:br w:type="page"/>
+      </w:r>
+      <w:r>
+        <w:rPr>
+          <w:rFonts w:ascii="Cambria" w:hAnsi="Cambria" w:cs="Cambria"/>
+        </w:rPr>
+        <w:lastRenderedPageBreak/>
+        <w:t>5. Quản lý Chuyến Xe</w:t>
+      </w:r>
+    </w:p>
+    <w:p>
+      <w:pPr>
+        <w:rPr>
+          <w:rFonts w:ascii="Cambria" w:hAnsi="Cambria" w:cs="Cambria"/>
+          <w:i/>
+        </w:rPr>
+      </w:pPr>
+      <w:r>
+        <w:rPr>
+          <w:noProof/>
+        </w:rPr>
+        <w:drawing>
+          <wp:inline distT="0" distB="0" distL="0" distR="0" wp14:anchorId="31534DED" wp14:editId="2C5CDE08">
+            <wp:extent cx="5943600" cy="3826510"/>
+            <wp:effectExtent l="0" t="0" r="0" b="2540"/>
+            <wp:docPr id="18" name="Hình ảnh 18"/>
+            <wp:cNvGraphicFramePr>
+              <a:graphicFrameLocks xmlns:a="http://schemas.openxmlformats.org/drawingml/2006/main" noChangeAspect="1"/>
+            </wp:cNvGraphicFramePr>
+            <a:graphic xmlns:a="http://schemas.openxmlformats.org/drawingml/2006/main">
+              <a:graphicData uri="http://schemas.openxmlformats.org/drawingml/2006/picture">
+                <pic:pic xmlns:pic="http://schemas.openxmlformats.org/drawingml/2006/picture">
+                  <pic:nvPicPr>
+                    <pic:cNvPr id="1" name=""/>
+                    <pic:cNvPicPr/>
+                  </pic:nvPicPr>
+                  <pic:blipFill>
+                    <a:blip r:embed="rId23"/>
+                    <a:stretch>
+                      <a:fillRect/>
+                    </a:stretch>
+                  </pic:blipFill>
+                  <pic:spPr>
+                    <a:xfrm>
+                      <a:off x="0" y="0"/>
+                      <a:ext cx="5943600" cy="3826510"/>
+                    </a:xfrm>
+                    <a:prstGeom prst="rect">
+                      <a:avLst/>
+                    </a:prstGeom>
+                  </pic:spPr>
+                </pic:pic>
+              </a:graphicData>
+            </a:graphic>
+          </wp:inline>
+        </w:drawing>
+      </w:r>
+    </w:p>
+    <w:p>
+      <w:pPr>
+        <w:pStyle w:val="oancuaDanhsach"/>
+        <w:numPr>
+          <w:ilvl w:val="0"/>
+          <w:numId w:val="18"/>
+        </w:numPr>
+        <w:rPr>
+          <w:rFonts w:ascii="Cambria" w:hAnsi="Cambria" w:cs="Cambria"/>
+        </w:rPr>
+      </w:pPr>
+      <w:r>
+        <w:rPr>
+          <w:rFonts w:ascii="Cambria" w:hAnsi="Cambria" w:cs="Cambria"/>
+        </w:rPr>
+        <w:t>Xem thông tin xe</w:t>
+      </w:r>
+    </w:p>
+    <w:p>
+      <w:pPr>
+        <w:pStyle w:val="oancuaDanhsach"/>
+        <w:numPr>
+          <w:ilvl w:val="0"/>
+          <w:numId w:val="18"/>
+        </w:numPr>
+        <w:rPr>
+          <w:rFonts w:ascii="Cambria" w:hAnsi="Cambria" w:cs="Cambria"/>
+        </w:rPr>
+      </w:pPr>
+      <w:r>
+        <w:rPr>
+          <w:rFonts w:ascii="Cambria" w:hAnsi="Cambria" w:cs="Cambria"/>
+        </w:rPr>
+        <w:t>Tìm Chuyến đi từ đâu đến đâu?</w:t>
+      </w:r>
+    </w:p>
+    <w:p>
+      <w:pPr>
+        <w:pStyle w:val="oancuaDanhsach"/>
+        <w:numPr>
+          <w:ilvl w:val="0"/>
+          <w:numId w:val="18"/>
+        </w:numPr>
+        <w:rPr>
+          <w:rFonts w:ascii="Cambria" w:hAnsi="Cambria" w:cs="Cambria"/>
+        </w:rPr>
+      </w:pPr>
+      <w:r>
+        <w:rPr>
+          <w:rFonts w:ascii="Cambria" w:hAnsi="Cambria" w:cs="Cambria"/>
+        </w:rPr>
+        <w:t>Lọc theo Tuyến xe, chuyến xe, loại xe.</w:t>
+      </w:r>
+    </w:p>
+    <w:p>
+      <w:pPr>
+        <w:pStyle w:val="oancuaDanhsach"/>
+        <w:numPr>
+          <w:ilvl w:val="0"/>
+          <w:numId w:val="18"/>
+        </w:numPr>
+        <w:rPr>
+          <w:rFonts w:ascii="Cambria" w:hAnsi="Cambria" w:cs="Cambria"/>
+        </w:rPr>
+      </w:pPr>
+      <w:r>
+        <w:rPr>
+          <w:rFonts w:ascii="Cambria" w:hAnsi="Cambria" w:cs="Cambria"/>
+        </w:rPr>
+        <w:t>Thêm xóa sửa Chuyến xe</w:t>
+      </w:r>
+    </w:p>
+    <w:p>
+      <w:pPr>
+        <w:pStyle w:val="oancuaDanhsach"/>
+        <w:numPr>
+          <w:ilvl w:val="0"/>
+          <w:numId w:val="18"/>
+        </w:numPr>
+        <w:rPr>
+          <w:rFonts w:ascii="Cambria" w:hAnsi="Cambria" w:cs="Cambria"/>
+        </w:rPr>
+      </w:pPr>
+      <w:r>
+        <w:rPr>
+          <w:rFonts w:ascii="Cambria" w:hAnsi="Cambria" w:cs="Cambria"/>
+        </w:rPr>
+        <w:t>Xuất danh sách chuyến xe tra file Excel.</w:t>
+      </w:r>
+    </w:p>
+    <w:p>
+      <w:pPr>
+        <w:rPr>
+          <w:rFonts w:ascii="Cambria" w:hAnsi="Cambria" w:cs="Cambria"/>
+        </w:rPr>
+      </w:pPr>
+      <w:r>
+        <w:rPr>
+          <w:rFonts w:ascii="Cambria" w:hAnsi="Cambria" w:cs="Cambria"/>
+        </w:rPr>
+        <w:br w:type="page"/>
+      </w:r>
+      <w:r>
+        <w:rPr>
+          <w:noProof/>
+        </w:rPr>
+        <w:lastRenderedPageBreak/>
+        <w:drawing>
+          <wp:inline distT="0" distB="0" distL="0" distR="0" wp14:anchorId="5D1DEBB7" wp14:editId="78547478">
+            <wp:extent cx="5943600" cy="3818890"/>
+            <wp:effectExtent l="0" t="0" r="0" b="0"/>
+            <wp:docPr id="19" name="Hình ảnh 19"/>
+            <wp:cNvGraphicFramePr>
+              <a:graphicFrameLocks xmlns:a="http://schemas.openxmlformats.org/drawingml/2006/main" noChangeAspect="1"/>
+            </wp:cNvGraphicFramePr>
+            <a:graphic xmlns:a="http://schemas.openxmlformats.org/drawingml/2006/main">
+              <a:graphicData uri="http://schemas.openxmlformats.org/drawingml/2006/picture">
+                <pic:pic xmlns:pic="http://schemas.openxmlformats.org/drawingml/2006/picture">
+                  <pic:nvPicPr>
+                    <pic:cNvPr id="1" name=""/>
+                    <pic:cNvPicPr/>
+                  </pic:nvPicPr>
+                  <pic:blipFill>
+                    <a:blip r:embed="rId24"/>
+                    <a:stretch>
+                      <a:fillRect/>
+                    </a:stretch>
+                  </pic:blipFill>
+                  <pic:spPr>
+                    <a:xfrm>
+                      <a:off x="0" y="0"/>
+                      <a:ext cx="5943600" cy="3818890"/>
+                    </a:xfrm>
+                    <a:prstGeom prst="rect">
+                      <a:avLst/>
+                    </a:prstGeom>
+                  </pic:spPr>
+                </pic:pic>
+              </a:graphicData>
+            </a:graphic>
+          </wp:inline>
+        </w:drawing>
+      </w:r>
+    </w:p>
+    <w:p>
+      <w:pPr>
+        <w:jc w:val="center"/>
+        <w:rPr>
+          <w:rFonts w:ascii="Cambria" w:hAnsi="Cambria" w:cs="Cambria"/>
+          <w:i/>
+        </w:rPr>
+      </w:pPr>
+      <w:r>
+        <w:rPr>
+          <w:rFonts w:ascii="Cambria" w:hAnsi="Cambria" w:cs="Cambria"/>
+          <w:i/>
+        </w:rPr>
+        <w:t>Tìm kiếm chuyến</w:t>
+      </w:r>
+    </w:p>
+    <w:p>
+      <w:pPr>
+        <w:jc w:val="center"/>
+        <w:rPr>
+          <w:rFonts w:ascii="Cambria" w:hAnsi="Cambria" w:cs="Cambria"/>
+          <w:i/>
+        </w:rPr>
+      </w:pPr>
+      <w:r>
+        <w:rPr>
+          <w:noProof/>
+        </w:rPr>
+        <w:drawing>
+          <wp:inline distT="0" distB="0" distL="0" distR="0" wp14:anchorId="7150DCEC" wp14:editId="083F938C">
+            <wp:extent cx="4429607" cy="3217653"/>
+            <wp:effectExtent l="0" t="0" r="9525" b="1905"/>
+            <wp:docPr id="20" name="Hình ảnh 20"/>
+            <wp:cNvGraphicFramePr>
+              <a:graphicFrameLocks xmlns:a="http://schemas.openxmlformats.org/drawingml/2006/main" noChangeAspect="1"/>
+            </wp:cNvGraphicFramePr>
+            <a:graphic xmlns:a="http://schemas.openxmlformats.org/drawingml/2006/main">
+              <a:graphicData uri="http://schemas.openxmlformats.org/drawingml/2006/picture">
+                <pic:pic xmlns:pic="http://schemas.openxmlformats.org/drawingml/2006/picture">
+                  <pic:nvPicPr>
+                    <pic:cNvPr id="1" name=""/>
+                    <pic:cNvPicPr/>
+                  </pic:nvPicPr>
+                  <pic:blipFill>
+                    <a:blip r:embed="rId25"/>
+                    <a:stretch>
+                      <a:fillRect/>
+                    </a:stretch>
+                  </pic:blipFill>
+                  <pic:spPr>
+                    <a:xfrm>
+                      <a:off x="0" y="0"/>
+                      <a:ext cx="4429607" cy="3217653"/>
+                    </a:xfrm>
+                    <a:prstGeom prst="rect">
+                      <a:avLst/>
+                    </a:prstGeom>
+                  </pic:spPr>
+                </pic:pic>
+              </a:graphicData>
+            </a:graphic>
+          </wp:inline>
+        </w:drawing>
+      </w:r>
+    </w:p>
+    <w:p>
+      <w:pPr>
+        <w:jc w:val="center"/>
+        <w:rPr>
+          <w:rFonts w:ascii="Cambria" w:hAnsi="Cambria" w:cs="Cambria"/>
+          <w:i/>
+        </w:rPr>
+      </w:pPr>
+      <w:r>
+        <w:rPr>
+          <w:rFonts w:ascii="Cambria" w:hAnsi="Cambria" w:cs="Cambria"/>
+          <w:i/>
+        </w:rPr>
+        <w:t>Thay đổi thông tin chuyến</w:t>
+      </w:r>
+    </w:p>
+    <w:p>
+      <w:pPr>
+        <w:jc w:val="center"/>
+        <w:rPr>
+          <w:rFonts w:ascii="Cambria" w:hAnsi="Cambria" w:cs="Cambria"/>
+          <w:i/>
+        </w:rPr>
+      </w:pPr>
+      <w:r>
+        <w:rPr>
+          <w:rFonts w:ascii="Cambria" w:hAnsi="Cambria" w:cs="Cambria"/>
+          <w:i/>
+        </w:rPr>
+        <w:br w:type="page"/>
+      </w:r>
+      <w:r>
+        <w:rPr>
+          <w:noProof/>
+        </w:rPr>
+        <w:lastRenderedPageBreak/>
+        <w:drawing>
+          <wp:inline distT="0" distB="0" distL="0" distR="0" wp14:anchorId="375194B3" wp14:editId="439559AC">
+            <wp:extent cx="3967701" cy="2702541"/>
+            <wp:effectExtent l="0" t="0" r="0" b="3175"/>
+            <wp:docPr id="21" name="Hình ảnh 21"/>
+            <wp:cNvGraphicFramePr>
+              <a:graphicFrameLocks xmlns:a="http://schemas.openxmlformats.org/drawingml/2006/main" noChangeAspect="1"/>
+            </wp:cNvGraphicFramePr>
+            <a:graphic xmlns:a="http://schemas.openxmlformats.org/drawingml/2006/main">
+              <a:graphicData uri="http://schemas.openxmlformats.org/drawingml/2006/picture">
+                <pic:pic xmlns:pic="http://schemas.openxmlformats.org/drawingml/2006/picture">
+                  <pic:nvPicPr>
+                    <pic:cNvPr id="1" name=""/>
+                    <pic:cNvPicPr/>
+                  </pic:nvPicPr>
+                  <pic:blipFill>
+                    <a:blip r:embed="rId26"/>
+                    <a:stretch>
+                      <a:fillRect/>
+                    </a:stretch>
+                  </pic:blipFill>
+                  <pic:spPr>
+                    <a:xfrm>
+                      <a:off x="0" y="0"/>
+                      <a:ext cx="3979242" cy="2710402"/>
+                    </a:xfrm>
+                    <a:prstGeom prst="rect">
+                      <a:avLst/>
+                    </a:prstGeom>
+                  </pic:spPr>
+                </pic:pic>
+              </a:graphicData>
+            </a:graphic>
+          </wp:inline>
+        </w:drawing>
+      </w:r>
+    </w:p>
+    <w:p>
+      <w:pPr>
+        <w:jc w:val="center"/>
+        <w:rPr>
+          <w:rFonts w:ascii="Cambria" w:hAnsi="Cambria" w:cs="Cambria"/>
+          <w:i/>
+        </w:rPr>
+      </w:pPr>
+      <w:r>
+        <w:rPr>
+          <w:rFonts w:ascii="Cambria" w:hAnsi="Cambria" w:cs="Cambria"/>
+          <w:i/>
+        </w:rPr>
+        <w:t>Thông tin xe</w:t>
+      </w:r>
+    </w:p>
+    <w:p>
+      <w:pPr>
+        <w:jc w:val="center"/>
+        <w:rPr>
+          <w:rFonts w:ascii="Cambria" w:hAnsi="Cambria" w:cs="Cambria"/>
+          <w:i/>
+        </w:rPr>
+      </w:pPr>
+    </w:p>
+    <w:p>
+      <w:pPr>
+        <w:jc w:val="center"/>
+        <w:rPr>
+          <w:rFonts w:ascii="Cambria" w:hAnsi="Cambria" w:cs="Cambria"/>
+          <w:i/>
+        </w:rPr>
+      </w:pPr>
+      <w:r>
+        <w:rPr>
+          <w:noProof/>
+        </w:rPr>
+        <w:drawing>
+          <wp:inline distT="0" distB="0" distL="0" distR="0" wp14:anchorId="2CE667C6" wp14:editId="720BA7C3">
+            <wp:extent cx="4748751" cy="3124821"/>
+            <wp:effectExtent l="0" t="0" r="0" b="0"/>
+            <wp:docPr id="22" name="Hình ảnh 22"/>
+            <wp:cNvGraphicFramePr>
+              <a:graphicFrameLocks xmlns:a="http://schemas.openxmlformats.org/drawingml/2006/main" noChangeAspect="1"/>
+            </wp:cNvGraphicFramePr>
+            <a:graphic xmlns:a="http://schemas.openxmlformats.org/drawingml/2006/main">
+              <a:graphicData uri="http://schemas.openxmlformats.org/drawingml/2006/picture">
+                <pic:pic xmlns:pic="http://schemas.openxmlformats.org/drawingml/2006/picture">
+                  <pic:nvPicPr>
+                    <pic:cNvPr id="1" name=""/>
+                    <pic:cNvPicPr/>
+                  </pic:nvPicPr>
+                  <pic:blipFill>
+                    <a:blip r:embed="rId27"/>
+                    <a:stretch>
+                      <a:fillRect/>
+                    </a:stretch>
+                  </pic:blipFill>
+                  <pic:spPr>
+                    <a:xfrm>
+                      <a:off x="0" y="0"/>
+                      <a:ext cx="4839163" cy="3184315"/>
+                    </a:xfrm>
+                    <a:prstGeom prst="rect">
+                      <a:avLst/>
+                    </a:prstGeom>
+                  </pic:spPr>
+                </pic:pic>
+              </a:graphicData>
+            </a:graphic>
+          </wp:inline>
+        </w:drawing>
+      </w:r>
+    </w:p>
+    <w:p>
+      <w:pPr>
+        <w:jc w:val="center"/>
+        <w:rPr>
+          <w:rFonts w:ascii="Cambria" w:hAnsi="Cambria" w:cs="Cambria"/>
+          <w:i/>
+        </w:rPr>
+      </w:pPr>
+      <w:r>
+        <w:rPr>
+          <w:rFonts w:ascii="Cambria" w:hAnsi="Cambria" w:cs="Cambria"/>
+          <w:i/>
+        </w:rPr>
+        <w:t>Xuất ra file Excel</w:t>
+      </w:r>
+    </w:p>
+    <w:p>
+      <w:pPr>
+        <w:rPr>
+          <w:rFonts w:ascii="Cambria" w:hAnsi="Cambria" w:cs="Cambria"/>
+          <w:i/>
+        </w:rPr>
+      </w:pPr>
+      <w:r>
+        <w:rPr>
+          <w:rFonts w:ascii="Cambria" w:hAnsi="Cambria" w:cs="Cambria"/>
+          <w:i/>
+        </w:rPr>
+        <w:br w:type="page"/>
+      </w:r>
+    </w:p>
+    <w:p>
+      <w:pPr>
+        <w:rPr>
+          <w:rFonts w:ascii="Cambria" w:hAnsi="Cambria" w:cs="Cambria"/>
+          <w:i/>
+          <w:lang w:val="vi-VN"/>
+        </w:rPr>
+      </w:pPr>
+      <w:r>
+        <w:rPr>
+          <w:rFonts w:ascii="Cambria" w:hAnsi="Cambria" w:cs="Cambria"/>
+          <w:i/>
+        </w:rPr>
+        <w:lastRenderedPageBreak/>
+        <w:t>6</w:t>
+      </w:r>
+      <w:r>
+        <w:rPr>
+          <w:rFonts w:ascii="Cambria" w:hAnsi="Cambria" w:cs="Cambria"/>
+        </w:rPr>
+        <w:t xml:space="preserve">. Quản lý Tuyến </w:t>
+      </w:r>
+      <w:r>
+        <w:rPr>
+          <w:rFonts w:ascii="Cambria" w:hAnsi="Cambria" w:cs="Cambria"/>
+          <w:lang w:val="vi-VN"/>
+        </w:rPr>
+        <w:t>Xe</w:t>
+      </w:r>
+    </w:p>
+    <w:p>
+      <w:pPr>
+        <w:jc w:val="center"/>
+        <w:rPr>
+          <w:rFonts w:ascii="Cambria" w:hAnsi="Cambria" w:cs="Cambria"/>
+          <w:i/>
+          <w:lang w:val="vi-VN"/>
+        </w:rPr>
+      </w:pPr>
+      <w:r>
+        <w:rPr>
+          <w:noProof/>
+        </w:rPr>
+        <w:drawing>
+          <wp:inline distT="0" distB="0" distL="0" distR="0" wp14:anchorId="34A8F22D" wp14:editId="606BEB2A">
+            <wp:extent cx="5943600" cy="3746500"/>
+            <wp:effectExtent l="0" t="0" r="0" b="6350"/>
+            <wp:docPr id="23" name="Hình ảnh 23"/>
+            <wp:cNvGraphicFramePr>
+              <a:graphicFrameLocks xmlns:a="http://schemas.openxmlformats.org/drawingml/2006/main" noChangeAspect="1"/>
+            </wp:cNvGraphicFramePr>
+            <a:graphic xmlns:a="http://schemas.openxmlformats.org/drawingml/2006/main">
+              <a:graphicData uri="http://schemas.openxmlformats.org/drawingml/2006/picture">
+                <pic:pic xmlns:pic="http://schemas.openxmlformats.org/drawingml/2006/picture">
+                  <pic:nvPicPr>
+                    <pic:cNvPr id="1" name=""/>
+                    <pic:cNvPicPr/>
+                  </pic:nvPicPr>
+                  <pic:blipFill>
+                    <a:blip r:embed="rId28"/>
+                    <a:stretch>
+                      <a:fillRect/>
+                    </a:stretch>
+                  </pic:blipFill>
+                  <pic:spPr>
+                    <a:xfrm>
+                      <a:off x="0" y="0"/>
+                      <a:ext cx="5943600" cy="3746500"/>
+                    </a:xfrm>
+                    <a:prstGeom prst="rect">
+                      <a:avLst/>
+                    </a:prstGeom>
+                  </pic:spPr>
+                </pic:pic>
+              </a:graphicData>
+            </a:graphic>
+          </wp:inline>
+        </w:drawing>
+      </w:r>
+    </w:p>
+    <w:p>
+      <w:pPr>
+        <w:pStyle w:val="oancuaDanhsach"/>
+        <w:numPr>
+          <w:ilvl w:val="0"/>
+          <w:numId w:val="18"/>
+        </w:numPr>
+        <w:rPr>
+          <w:rFonts w:ascii="Cambria" w:hAnsi="Cambria" w:cs="Cambria"/>
+          <w:lang w:val="vi-VN"/>
+        </w:rPr>
+      </w:pPr>
+      <w:r>
+        <w:rPr>
+          <w:rFonts w:ascii="Cambria" w:hAnsi="Cambria" w:cs="Cambria"/>
+          <w:lang w:val="vi-VN"/>
+        </w:rPr>
+        <w:t>Quản lý Trạm</w:t>
+      </w:r>
+      <w:r>
+        <w:rPr>
+          <w:rFonts w:ascii="Cambria" w:hAnsi="Cambria" w:cs="Cambria"/>
+          <w:lang w:val="vi-VN"/>
+        </w:rPr>
+        <w:t xml:space="preserve"> (</w:t>
+      </w:r>
+      <w:r>
+        <w:rPr>
+          <w:rFonts w:ascii="Cambria" w:hAnsi="Cambria" w:cs="Cambria"/>
+          <w:lang w:val="vi-VN"/>
+        </w:rPr>
+        <w:t xml:space="preserve">Thêm, xóa, sửa </w:t>
+      </w:r>
+      <w:r>
+        <w:rPr>
+          <w:rFonts w:ascii="Cambria" w:hAnsi="Cambria" w:cs="Cambria"/>
+          <w:lang w:val="vi-VN"/>
+        </w:rPr>
+        <w:t>Trạm</w:t>
+      </w:r>
+      <w:r>
+        <w:rPr>
+          <w:rFonts w:ascii="Cambria" w:hAnsi="Cambria" w:cs="Cambria"/>
+          <w:lang w:val="vi-VN"/>
+        </w:rPr>
+        <w:t>)</w:t>
+      </w:r>
+    </w:p>
+    <w:p>
+      <w:pPr>
+        <w:pStyle w:val="oancuaDanhsach"/>
+        <w:numPr>
+          <w:ilvl w:val="0"/>
+          <w:numId w:val="18"/>
+        </w:numPr>
+        <w:rPr>
+          <w:rFonts w:ascii="Cambria" w:hAnsi="Cambria" w:cs="Cambria"/>
+          <w:lang w:val="vi-VN"/>
+        </w:rPr>
+      </w:pPr>
+      <w:r>
+        <w:rPr>
+          <w:rFonts w:ascii="Cambria" w:hAnsi="Cambria" w:cs="Cambria"/>
+          <w:lang w:val="vi-VN"/>
+        </w:rPr>
+        <w:t>Thêm, xóa, sửa Tuyến xe.</w:t>
+      </w:r>
+    </w:p>
+    <w:p>
+      <w:pPr>
+        <w:rPr>
+          <w:rFonts w:ascii="Cambria" w:hAnsi="Cambria" w:cs="Cambria"/>
+          <w:lang w:val="vi-VN"/>
+        </w:rPr>
+      </w:pPr>
+      <w:r>
+        <w:rPr>
+          <w:rFonts w:ascii="Cambria" w:hAnsi="Cambria" w:cs="Cambria"/>
+          <w:lang w:val="vi-VN"/>
+        </w:rPr>
+        <w:br w:type="page"/>
+      </w:r>
+    </w:p>
+    <w:p>
+      <w:pPr>
+        <w:ind w:left="720"/>
+        <w:rPr>
+          <w:rFonts w:ascii="Cambria" w:hAnsi="Cambria" w:cs="Cambria"/>
+          <w:i/>
+          <w:lang w:val="vi-VN"/>
+        </w:rPr>
+      </w:pPr>
+      <w:r>
+        <w:rPr>
+          <w:noProof/>
+        </w:rPr>
+        <w:lastRenderedPageBreak/>
+        <w:drawing>
+          <wp:inline distT="0" distB="0" distL="0" distR="0" wp14:anchorId="1AC53D2A" wp14:editId="7B69F439">
+            <wp:extent cx="5943600" cy="3571875"/>
+            <wp:effectExtent l="0" t="0" r="0" b="9525"/>
+            <wp:docPr id="24" name="Hình ảnh 24"/>
+            <wp:cNvGraphicFramePr>
+              <a:graphicFrameLocks xmlns:a="http://schemas.openxmlformats.org/drawingml/2006/main" noChangeAspect="1"/>
+            </wp:cNvGraphicFramePr>
+            <a:graphic xmlns:a="http://schemas.openxmlformats.org/drawingml/2006/main">
+              <a:graphicData uri="http://schemas.openxmlformats.org/drawingml/2006/picture">
+                <pic:pic xmlns:pic="http://schemas.openxmlformats.org/drawingml/2006/picture">
+                  <pic:nvPicPr>
+                    <pic:cNvPr id="1" name=""/>
+                    <pic:cNvPicPr/>
+                  </pic:nvPicPr>
+                  <pic:blipFill>
+                    <a:blip r:embed="rId29"/>
+                    <a:stretch>
+                      <a:fillRect/>
+                    </a:stretch>
+                  </pic:blipFill>
+                  <pic:spPr>
+                    <a:xfrm>
+                      <a:off x="0" y="0"/>
+                      <a:ext cx="5943600" cy="3571875"/>
+                    </a:xfrm>
+                    <a:prstGeom prst="rect">
+                      <a:avLst/>
+                    </a:prstGeom>
+                  </pic:spPr>
+                </pic:pic>
+              </a:graphicData>
+            </a:graphic>
+          </wp:inline>
+        </w:drawing>
+      </w:r>
+    </w:p>
+    <w:p>
+      <w:pPr>
+        <w:ind w:left="720"/>
+        <w:jc w:val="center"/>
+        <w:rPr>
+          <w:rFonts w:ascii="Cambria" w:hAnsi="Cambria" w:cs="Cambria"/>
+          <w:i/>
+          <w:lang w:val="vi-VN"/>
+        </w:rPr>
+      </w:pPr>
+      <w:r>
+        <w:rPr>
+          <w:rFonts w:ascii="Cambria" w:hAnsi="Cambria" w:cs="Cambria"/>
+          <w:i/>
+          <w:lang w:val="vi-VN"/>
+        </w:rPr>
+        <w:t>Quản lý Trạm</w:t>
+      </w:r>
+    </w:p>
+    <w:p>
+      <w:pPr>
+        <w:ind w:left="720"/>
+        <w:rPr>
+          <w:rFonts w:ascii="Cambria" w:hAnsi="Cambria" w:cs="Cambria"/>
+          <w:i/>
+          <w:lang w:val="vi-VN"/>
+        </w:rPr>
+      </w:pPr>
+      <w:r>
+        <w:rPr>
+          <w:noProof/>
+        </w:rPr>
+        <w:drawing>
+          <wp:inline distT="0" distB="0" distL="0" distR="0" wp14:anchorId="6A0A2419" wp14:editId="3C11A4D6">
+            <wp:extent cx="5943600" cy="3545840"/>
+            <wp:effectExtent l="0" t="0" r="0" b="0"/>
+            <wp:docPr id="26" name="Hình ảnh 26"/>
+            <wp:cNvGraphicFramePr>
+              <a:graphicFrameLocks xmlns:a="http://schemas.openxmlformats.org/drawingml/2006/main" noChangeAspect="1"/>
+            </wp:cNvGraphicFramePr>
+            <a:graphic xmlns:a="http://schemas.openxmlformats.org/drawingml/2006/main">
+              <a:graphicData uri="http://schemas.openxmlformats.org/drawingml/2006/picture">
+                <pic:pic xmlns:pic="http://schemas.openxmlformats.org/drawingml/2006/picture">
+                  <pic:nvPicPr>
+                    <pic:cNvPr id="1" name=""/>
+                    <pic:cNvPicPr/>
+                  </pic:nvPicPr>
+                  <pic:blipFill>
+                    <a:blip r:embed="rId30"/>
+                    <a:stretch>
+                      <a:fillRect/>
+                    </a:stretch>
+                  </pic:blipFill>
+                  <pic:spPr>
+                    <a:xfrm>
+                      <a:off x="0" y="0"/>
+                      <a:ext cx="5943600" cy="3545840"/>
+                    </a:xfrm>
+                    <a:prstGeom prst="rect">
+                      <a:avLst/>
+                    </a:prstGeom>
+                  </pic:spPr>
+                </pic:pic>
+              </a:graphicData>
+            </a:graphic>
+          </wp:inline>
+        </w:drawing>
+      </w:r>
+    </w:p>
+    <w:p>
+      <w:pPr>
+        <w:ind w:left="720"/>
+        <w:jc w:val="center"/>
+        <w:rPr>
+          <w:rFonts w:ascii="Cambria" w:hAnsi="Cambria" w:cs="Cambria"/>
+          <w:i/>
+          <w:lang w:val="vi-VN"/>
+        </w:rPr>
+      </w:pPr>
+      <w:r>
+        <w:rPr>
+          <w:rFonts w:ascii="Cambria" w:hAnsi="Cambria" w:cs="Cambria"/>
+          <w:i/>
+          <w:lang w:val="vi-VN"/>
+        </w:rPr>
+        <w:t>Sửa trạm</w:t>
+      </w:r>
+    </w:p>
+    <w:p>
+      <w:pPr>
+        <w:rPr>
+          <w:rFonts w:ascii="Cambria" w:hAnsi="Cambria" w:cs="Cambria"/>
+          <w:i/>
+          <w:lang w:val="vi-VN"/>
+        </w:rPr>
+      </w:pPr>
+      <w:r>
+        <w:rPr>
+          <w:rFonts w:ascii="Cambria" w:hAnsi="Cambria" w:cs="Cambria"/>
+          <w:i/>
+          <w:lang w:val="vi-VN"/>
+        </w:rPr>
+        <w:br w:type="page"/>
+      </w:r>
+    </w:p>
+    <w:p>
+      <w:pPr>
+        <w:ind w:left="720"/>
+        <w:jc w:val="center"/>
+        <w:rPr>
+          <w:rFonts w:ascii="Cambria" w:hAnsi="Cambria" w:cs="Cambria"/>
+          <w:i/>
+          <w:lang w:val="vi-VN"/>
+        </w:rPr>
+      </w:pPr>
+      <w:r>
+        <w:rPr>
+          <w:noProof/>
+        </w:rPr>
+        <w:lastRenderedPageBreak/>
+        <w:drawing>
+          <wp:inline distT="0" distB="0" distL="0" distR="0" wp14:anchorId="67A5CA11" wp14:editId="38841260">
+            <wp:extent cx="5439269" cy="3458817"/>
+            <wp:effectExtent l="0" t="0" r="0" b="8890"/>
+            <wp:docPr id="27" name="Hình ảnh 27"/>
+            <wp:cNvGraphicFramePr>
+              <a:graphicFrameLocks xmlns:a="http://schemas.openxmlformats.org/drawingml/2006/main" noChangeAspect="1"/>
+            </wp:cNvGraphicFramePr>
+            <a:graphic xmlns:a="http://schemas.openxmlformats.org/drawingml/2006/main">
+              <a:graphicData uri="http://schemas.openxmlformats.org/drawingml/2006/picture">
+                <pic:pic xmlns:pic="http://schemas.openxmlformats.org/drawingml/2006/picture">
+                  <pic:nvPicPr>
+                    <pic:cNvPr id="1" name=""/>
+                    <pic:cNvPicPr/>
+                  </pic:nvPicPr>
+                  <pic:blipFill>
+                    <a:blip r:embed="rId31"/>
+                    <a:stretch>
+                      <a:fillRect/>
+                    </a:stretch>
+                  </pic:blipFill>
+                  <pic:spPr>
+                    <a:xfrm>
+                      <a:off x="0" y="0"/>
+                      <a:ext cx="5463776" cy="3474401"/>
+                    </a:xfrm>
+                    <a:prstGeom prst="rect">
+                      <a:avLst/>
+                    </a:prstGeom>
+                  </pic:spPr>
+                </pic:pic>
+              </a:graphicData>
+            </a:graphic>
+          </wp:inline>
+        </w:drawing>
+      </w:r>
+    </w:p>
+    <w:p>
+      <w:pPr>
+        <w:ind w:left="720"/>
+        <w:jc w:val="center"/>
+        <w:rPr>
+          <w:rFonts w:ascii="Cambria" w:hAnsi="Cambria" w:cs="Cambria"/>
+          <w:i/>
+          <w:lang w:val="vi-VN"/>
+        </w:rPr>
+      </w:pPr>
+      <w:r>
+        <w:rPr>
+          <w:rFonts w:ascii="Cambria" w:hAnsi="Cambria" w:cs="Cambria"/>
+          <w:i/>
+          <w:lang w:val="vi-VN"/>
+        </w:rPr>
+        <w:t>Thêm Tuyến Xe (báo lỗi)</w:t>
+      </w:r>
+    </w:p>
+    <w:p>
+      <w:pPr>
+        <w:ind w:left="720"/>
+        <w:jc w:val="center"/>
+        <w:rPr>
+          <w:rFonts w:ascii="Cambria" w:hAnsi="Cambria" w:cs="Cambria"/>
+          <w:i/>
+          <w:lang w:val="vi-VN"/>
+        </w:rPr>
+      </w:pPr>
+      <w:r>
+        <w:rPr>
+          <w:noProof/>
+        </w:rPr>
+        <w:drawing>
+          <wp:inline distT="0" distB="0" distL="0" distR="0" wp14:anchorId="3521C99E" wp14:editId="06A83B37">
+            <wp:extent cx="5406887" cy="3469420"/>
+            <wp:effectExtent l="0" t="0" r="3810" b="0"/>
+            <wp:docPr id="28" name="Hình ảnh 28"/>
+            <wp:cNvGraphicFramePr>
+              <a:graphicFrameLocks xmlns:a="http://schemas.openxmlformats.org/drawingml/2006/main" noChangeAspect="1"/>
+            </wp:cNvGraphicFramePr>
+            <a:graphic xmlns:a="http://schemas.openxmlformats.org/drawingml/2006/main">
+              <a:graphicData uri="http://schemas.openxmlformats.org/drawingml/2006/picture">
+                <pic:pic xmlns:pic="http://schemas.openxmlformats.org/drawingml/2006/picture">
+                  <pic:nvPicPr>
+                    <pic:cNvPr id="1" name=""/>
+                    <pic:cNvPicPr/>
+                  </pic:nvPicPr>
+                  <pic:blipFill>
+                    <a:blip r:embed="rId32"/>
+                    <a:stretch>
+                      <a:fillRect/>
+                    </a:stretch>
+                  </pic:blipFill>
+                  <pic:spPr>
+                    <a:xfrm>
+                      <a:off x="0" y="0"/>
+                      <a:ext cx="5419065" cy="3477234"/>
+                    </a:xfrm>
+                    <a:prstGeom prst="rect">
+                      <a:avLst/>
+                    </a:prstGeom>
+                  </pic:spPr>
+                </pic:pic>
+              </a:graphicData>
+            </a:graphic>
+          </wp:inline>
+        </w:drawing>
+      </w:r>
+    </w:p>
+    <w:p>
+      <w:pPr>
+        <w:ind w:left="720"/>
+        <w:jc w:val="center"/>
+        <w:rPr>
+          <w:rFonts w:ascii="Cambria" w:hAnsi="Cambria" w:cs="Cambria"/>
+          <w:i/>
+          <w:lang w:val="vi-VN"/>
+        </w:rPr>
+      </w:pPr>
+      <w:r>
+        <w:rPr>
+          <w:rFonts w:ascii="Cambria" w:hAnsi="Cambria" w:cs="Cambria"/>
+          <w:i/>
+          <w:lang w:val="vi-VN"/>
+        </w:rPr>
+        <w:t>Thêm thành công</w:t>
+      </w:r>
+    </w:p>
+    <w:p>
+      <w:pPr>
+        <w:rPr>
+          <w:rFonts w:ascii="Cambria" w:hAnsi="Cambria" w:cs="Cambria"/>
+          <w:i/>
+          <w:lang w:val="vi-VN"/>
+        </w:rPr>
+      </w:pPr>
+      <w:r>
+        <w:rPr>
+          <w:rFonts w:ascii="Cambria" w:hAnsi="Cambria" w:cs="Cambria"/>
+          <w:i/>
+          <w:lang w:val="vi-VN"/>
+        </w:rPr>
+        <w:br w:type="page"/>
+      </w:r>
+    </w:p>
+    <w:p>
+      <w:pPr>
+        <w:ind w:left="720"/>
+        <w:rPr>
+          <w:rFonts w:ascii="Cambria" w:hAnsi="Cambria" w:cs="Cambria"/>
+          <w:lang w:val="vi-VN"/>
+        </w:rPr>
+      </w:pPr>
+      <w:r>
+        <w:rPr>
+          <w:rFonts w:ascii="Cambria" w:hAnsi="Cambria" w:cs="Cambria"/>
+          <w:lang w:val="vi-VN"/>
+        </w:rPr>
+        <w:lastRenderedPageBreak/>
+        <w:t>7.Thông tin nhóm</w:t>
+      </w:r>
+    </w:p>
+    <w:p>
+      <w:pPr>
+        <w:ind w:left="720"/>
+        <w:jc w:val="center"/>
+        <w:rPr>
+          <w:rFonts w:ascii="Cambria" w:hAnsi="Cambria" w:cs="Cambria"/>
+          <w:i/>
+          <w:lang w:val="vi-VN"/>
+        </w:rPr>
+      </w:pPr>
+      <w:r>
+        <w:rPr>
+          <w:rFonts w:ascii="Cambria" w:hAnsi="Cambria" w:cs="Cambria"/>
+          <w:i/>
+          <w:lang w:val="vi-VN"/>
+        </w:rPr>
+        <w:t xml:space="preserve"> </w:t>
+      </w:r>
+      <w:r>
+        <w:rPr>
+          <w:noProof/>
+        </w:rPr>
+        <w:drawing>
+          <wp:inline distT="0" distB="0" distL="0" distR="0" wp14:anchorId="1BDD5BAC" wp14:editId="1612A2BD">
+            <wp:extent cx="4143375" cy="4267200"/>
+            <wp:effectExtent l="0" t="0" r="9525" b="0"/>
+            <wp:docPr id="29" name="Hình ảnh 29"/>
+            <wp:cNvGraphicFramePr>
+              <a:graphicFrameLocks xmlns:a="http://schemas.openxmlformats.org/drawingml/2006/main" noChangeAspect="1"/>
+            </wp:cNvGraphicFramePr>
+            <a:graphic xmlns:a="http://schemas.openxmlformats.org/drawingml/2006/main">
+              <a:graphicData uri="http://schemas.openxmlformats.org/drawingml/2006/picture">
+                <pic:pic xmlns:pic="http://schemas.openxmlformats.org/drawingml/2006/picture">
+                  <pic:nvPicPr>
+                    <pic:cNvPr id="1" name=""/>
+                    <pic:cNvPicPr/>
+                  </pic:nvPicPr>
+                  <pic:blipFill>
+                    <a:blip r:embed="rId33"/>
+                    <a:stretch>
+                      <a:fillRect/>
+                    </a:stretch>
+                  </pic:blipFill>
+                  <pic:spPr>
+                    <a:xfrm>
+                      <a:off x="0" y="0"/>
+                      <a:ext cx="4143375" cy="4267200"/>
+                    </a:xfrm>
+                    <a:prstGeom prst="rect">
+                      <a:avLst/>
+                    </a:prstGeom>
+                  </pic:spPr>
+                </pic:pic>
+              </a:graphicData>
+            </a:graphic>
+          </wp:inline>
+        </w:drawing>
+      </w:r>
+    </w:p>
+    <w:p>
+      <w:pPr>
+        <w:rPr>
+          <w:rFonts w:ascii="Cambria" w:hAnsi="Cambria" w:cs="Cambria"/>
+          <w:i/>
+          <w:lang w:val="vi-VN"/>
+        </w:rPr>
+      </w:pPr>
+      <w:r>
+        <w:rPr>
+          <w:rFonts w:ascii="Cambria" w:hAnsi="Cambria" w:cs="Cambria"/>
+          <w:i/>
+          <w:lang w:val="vi-VN"/>
+        </w:rPr>
+        <w:br w:type="page"/>
+      </w:r>
+    </w:p>
+    <w:p>
+      <w:pPr>
+        <w:ind w:left="720"/>
+        <w:rPr>
+          <w:rFonts w:ascii="Cambria" w:hAnsi="Cambria" w:cs="Cambria"/>
+          <w:i/>
+          <w:lang w:val="vi-VN"/>
+        </w:rPr>
+      </w:pPr>
+      <w:r>
+        <w:rPr>
+          <w:rFonts w:ascii="Cambria" w:hAnsi="Cambria" w:cs="Cambria"/>
+          <w:i/>
+          <w:lang w:val="vi-VN"/>
+        </w:rPr>
+        <w:lastRenderedPageBreak/>
+        <w:t>8. Báo cáo thống kê</w:t>
+      </w:r>
+    </w:p>
+    <w:p>
+      <w:pPr>
+        <w:ind w:left="720"/>
+        <w:rPr>
+          <w:rFonts w:ascii="Cambria" w:hAnsi="Cambria" w:cs="Cambria"/>
+          <w:i/>
+          <w:lang w:val="vi-VN"/>
+        </w:rPr>
+      </w:pPr>
+      <w:r>
+        <w:rPr>
+          <w:rFonts w:ascii="Cambria" w:hAnsi="Cambria" w:cs="Cambria"/>
+          <w:i/>
+          <w:lang w:val="vi-VN"/>
+        </w:rPr>
+        <w:t>8.1 Báo cáo toàn bộ vé</w:t>
+      </w:r>
+      <w:r>
+        <w:rPr>
+          <w:noProof/>
+        </w:rPr>
+        <w:drawing>
+          <wp:inline distT="0" distB="0" distL="0" distR="0" wp14:anchorId="39E38340" wp14:editId="00D20719">
+            <wp:extent cx="5943600" cy="5342890"/>
+            <wp:effectExtent l="0" t="0" r="0" b="0"/>
+            <wp:docPr id="30" name="Hình ảnh 30"/>
+            <wp:cNvGraphicFramePr>
+              <a:graphicFrameLocks xmlns:a="http://schemas.openxmlformats.org/drawingml/2006/main" noChangeAspect="1"/>
+            </wp:cNvGraphicFramePr>
+            <a:graphic xmlns:a="http://schemas.openxmlformats.org/drawingml/2006/main">
+              <a:graphicData uri="http://schemas.openxmlformats.org/drawingml/2006/picture">
+                <pic:pic xmlns:pic="http://schemas.openxmlformats.org/drawingml/2006/picture">
+                  <pic:nvPicPr>
+                    <pic:cNvPr id="1" name=""/>
+                    <pic:cNvPicPr/>
+                  </pic:nvPicPr>
+                  <pic:blipFill>
+                    <a:blip r:embed="rId34"/>
+                    <a:stretch>
+                      <a:fillRect/>
+                    </a:stretch>
+                  </pic:blipFill>
+                  <pic:spPr>
+                    <a:xfrm>
+                      <a:off x="0" y="0"/>
+                      <a:ext cx="5943600" cy="5342890"/>
+                    </a:xfrm>
+                    <a:prstGeom prst="rect">
+                      <a:avLst/>
+                    </a:prstGeom>
+                  </pic:spPr>
+                </pic:pic>
+              </a:graphicData>
+            </a:graphic>
+          </wp:inline>
+        </w:drawing>
+      </w:r>
+    </w:p>
+    <w:p>
+      <w:pPr>
+        <w:rPr>
+          <w:rFonts w:ascii="Cambria" w:hAnsi="Cambria" w:cs="Cambria"/>
+          <w:i/>
+          <w:lang w:val="vi-VN"/>
+        </w:rPr>
+      </w:pPr>
+      <w:r>
+        <w:rPr>
+          <w:rFonts w:ascii="Cambria" w:hAnsi="Cambria" w:cs="Cambria"/>
+          <w:i/>
+          <w:lang w:val="vi-VN"/>
+        </w:rPr>
+        <w:br w:type="page"/>
+      </w:r>
+    </w:p>
+    <w:p>
+      <w:pPr>
+        <w:ind w:left="720"/>
+        <w:rPr>
+          <w:rFonts w:ascii="Cambria" w:hAnsi="Cambria" w:cs="Cambria"/>
+          <w:i/>
+          <w:lang w:val="vi-VN"/>
+        </w:rPr>
+      </w:pPr>
+      <w:r>
+        <w:rPr>
+          <w:rFonts w:ascii="Cambria" w:hAnsi="Cambria" w:cs="Cambria"/>
+          <w:i/>
+          <w:lang w:val="vi-VN"/>
+        </w:rPr>
+        <w:lastRenderedPageBreak/>
+        <w:t>8.2 Báo cáo Vé ngày</w:t>
+      </w:r>
+    </w:p>
+    <w:p>
+      <w:pPr>
+        <w:ind w:left="720"/>
+        <w:rPr>
+          <w:rFonts w:ascii="Cambria" w:hAnsi="Cambria" w:cs="Cambria"/>
+          <w:i/>
+          <w:lang w:val="vi-VN"/>
+        </w:rPr>
+      </w:pPr>
+      <w:r>
+        <w:rPr>
+          <w:noProof/>
+        </w:rPr>
+        <w:drawing>
+          <wp:inline distT="0" distB="0" distL="0" distR="0" wp14:anchorId="094EE21F" wp14:editId="3CC5C430">
+            <wp:extent cx="5943600" cy="2058035"/>
+            <wp:effectExtent l="0" t="0" r="0" b="0"/>
+            <wp:docPr id="31" name="Hình ảnh 31"/>
+            <wp:cNvGraphicFramePr>
+              <a:graphicFrameLocks xmlns:a="http://schemas.openxmlformats.org/drawingml/2006/main" noChangeAspect="1"/>
+            </wp:cNvGraphicFramePr>
+            <a:graphic xmlns:a="http://schemas.openxmlformats.org/drawingml/2006/main">
+              <a:graphicData uri="http://schemas.openxmlformats.org/drawingml/2006/picture">
+                <pic:pic xmlns:pic="http://schemas.openxmlformats.org/drawingml/2006/picture">
+                  <pic:nvPicPr>
+                    <pic:cNvPr id="1" name=""/>
+                    <pic:cNvPicPr/>
+                  </pic:nvPicPr>
+                  <pic:blipFill>
+                    <a:blip r:embed="rId35"/>
+                    <a:stretch>
+                      <a:fillRect/>
+                    </a:stretch>
+                  </pic:blipFill>
+                  <pic:spPr>
+                    <a:xfrm>
+                      <a:off x="0" y="0"/>
+                      <a:ext cx="5943600" cy="2058035"/>
+                    </a:xfrm>
+                    <a:prstGeom prst="rect">
+                      <a:avLst/>
+                    </a:prstGeom>
+                  </pic:spPr>
+                </pic:pic>
+              </a:graphicData>
+            </a:graphic>
+          </wp:inline>
+        </w:drawing>
+      </w:r>
+    </w:p>
+    <w:p>
+      <w:pPr>
+        <w:ind w:left="720"/>
+        <w:jc w:val="center"/>
+        <w:rPr>
+          <w:rFonts w:ascii="Cambria" w:hAnsi="Cambria" w:cs="Cambria"/>
+          <w:i/>
+          <w:lang w:val="vi-VN"/>
+        </w:rPr>
+      </w:pPr>
+      <w:r>
+        <w:rPr>
+          <w:rFonts w:ascii="Cambria" w:hAnsi="Cambria" w:cs="Cambria"/>
+          <w:i/>
+          <w:lang w:val="vi-VN"/>
+        </w:rPr>
+        <w:t>Chọn ngày</w:t>
+      </w:r>
       <w:bookmarkStart w:id="0" w:name="_GoBack"/>
       <w:bookmarkEnd w:id="0"/>
+    </w:p>
+    <w:p>
+      <w:pPr>
+        <w:ind w:left="720"/>
+        <w:jc w:val="center"/>
+        <w:rPr>
+          <w:rFonts w:ascii="Cambria" w:hAnsi="Cambria" w:cs="Cambria"/>
+          <w:i/>
+          <w:lang w:val="vi-VN"/>
+        </w:rPr>
+      </w:pPr>
+      <w:r>
+        <w:rPr>
+          <w:noProof/>
+        </w:rPr>
+        <w:drawing>
+          <wp:inline distT="0" distB="0" distL="0" distR="0" wp14:anchorId="12CE1046" wp14:editId="0B744F3E">
+            <wp:extent cx="5462546" cy="5148566"/>
+            <wp:effectExtent l="0" t="0" r="5080" b="0"/>
+            <wp:docPr id="448" name="Hình ảnh 448"/>
+            <wp:cNvGraphicFramePr>
+              <a:graphicFrameLocks xmlns:a="http://schemas.openxmlformats.org/drawingml/2006/main" noChangeAspect="1"/>
+            </wp:cNvGraphicFramePr>
+            <a:graphic xmlns:a="http://schemas.openxmlformats.org/drawingml/2006/main">
+              <a:graphicData uri="http://schemas.openxmlformats.org/drawingml/2006/picture">
+                <pic:pic xmlns:pic="http://schemas.openxmlformats.org/drawingml/2006/picture">
+                  <pic:nvPicPr>
+                    <pic:cNvPr id="1" name=""/>
+                    <pic:cNvPicPr/>
+                  </pic:nvPicPr>
+                  <pic:blipFill>
+                    <a:blip r:embed="rId36"/>
+                    <a:stretch>
+                      <a:fillRect/>
+                    </a:stretch>
+                  </pic:blipFill>
+                  <pic:spPr>
+                    <a:xfrm>
+                      <a:off x="0" y="0"/>
+                      <a:ext cx="5465382" cy="5151239"/>
+                    </a:xfrm>
+                    <a:prstGeom prst="rect">
+                      <a:avLst/>
+                    </a:prstGeom>
+                  </pic:spPr>
+                </pic:pic>
+              </a:graphicData>
+            </a:graphic>
+          </wp:inline>
+        </w:drawing>
+      </w:r>
+    </w:p>
+    <w:p>
+      <w:pPr>
+        <w:ind w:left="720"/>
+        <w:jc w:val="center"/>
+        <w:rPr>
+          <w:rFonts w:ascii="Cambria" w:hAnsi="Cambria" w:cs="Cambria"/>
+          <w:i/>
+          <w:lang w:val="vi-VN"/>
+        </w:rPr>
+      </w:pPr>
+      <w:r>
+        <w:rPr>
+          <w:rFonts w:ascii="Cambria" w:hAnsi="Cambria" w:cs="Cambria"/>
+          <w:i/>
+          <w:lang w:val="vi-VN"/>
+        </w:rPr>
+        <w:t>Báo cáo vé theo ngày bán</w:t>
+      </w:r>
+    </w:p>
+    <w:p>
+      <w:pPr>
+        <w:rPr>
+          <w:rFonts w:ascii="Cambria" w:hAnsi="Cambria" w:cs="Cambria"/>
+          <w:i/>
+          <w:lang w:val="vi-VN"/>
+        </w:rPr>
+      </w:pPr>
+      <w:r>
+        <w:rPr>
+          <w:rFonts w:ascii="Cambria" w:hAnsi="Cambria" w:cs="Cambria"/>
+          <w:i/>
+          <w:lang w:val="vi-VN"/>
+        </w:rPr>
+        <w:br w:type="page"/>
+      </w:r>
+      <w:r>
+        <w:rPr>
+          <w:rFonts w:ascii="Cambria" w:hAnsi="Cambria" w:cs="Cambria"/>
+          <w:i/>
+          <w:lang w:val="vi-VN"/>
+        </w:rPr>
+        <w:lastRenderedPageBreak/>
+        <w:t>8.3 Báo cáo theo Chuyến</w:t>
+      </w:r>
+    </w:p>
+    <w:p>
+      <w:pPr>
+        <w:rPr>
+          <w:rFonts w:ascii="Cambria" w:hAnsi="Cambria" w:cs="Cambria"/>
+          <w:i/>
+          <w:lang w:val="vi-VN"/>
+        </w:rPr>
+      </w:pPr>
+      <w:r>
+        <w:rPr>
+          <w:noProof/>
+        </w:rPr>
+        <w:drawing>
+          <wp:inline distT="0" distB="0" distL="0" distR="0" wp14:anchorId="7978504F" wp14:editId="7B553389">
+            <wp:extent cx="6392849" cy="2113619"/>
+            <wp:effectExtent l="0" t="0" r="8255" b="1270"/>
+            <wp:docPr id="450" name="Hình ảnh 450"/>
+            <wp:cNvGraphicFramePr>
+              <a:graphicFrameLocks xmlns:a="http://schemas.openxmlformats.org/drawingml/2006/main" noChangeAspect="1"/>
+            </wp:cNvGraphicFramePr>
+            <a:graphic xmlns:a="http://schemas.openxmlformats.org/drawingml/2006/main">
+              <a:graphicData uri="http://schemas.openxmlformats.org/drawingml/2006/picture">
+                <pic:pic xmlns:pic="http://schemas.openxmlformats.org/drawingml/2006/picture">
+                  <pic:nvPicPr>
+                    <pic:cNvPr id="1" name=""/>
+                    <pic:cNvPicPr/>
+                  </pic:nvPicPr>
+                  <pic:blipFill>
+                    <a:blip r:embed="rId37"/>
+                    <a:stretch>
+                      <a:fillRect/>
+                    </a:stretch>
+                  </pic:blipFill>
+                  <pic:spPr>
+                    <a:xfrm>
+                      <a:off x="0" y="0"/>
+                      <a:ext cx="6437920" cy="2128520"/>
+                    </a:xfrm>
+                    <a:prstGeom prst="rect">
+                      <a:avLst/>
+                    </a:prstGeom>
+                  </pic:spPr>
+                </pic:pic>
+              </a:graphicData>
+            </a:graphic>
+          </wp:inline>
+        </w:drawing>
+      </w:r>
+    </w:p>
+    <w:p>
+      <w:pPr>
+        <w:jc w:val="center"/>
+        <w:rPr>
+          <w:rFonts w:ascii="Cambria" w:hAnsi="Cambria" w:cs="Cambria"/>
+          <w:i/>
+          <w:lang w:val="vi-VN"/>
+        </w:rPr>
+      </w:pPr>
+      <w:r>
+        <w:rPr>
+          <w:rFonts w:ascii="Cambria" w:hAnsi="Cambria" w:cs="Cambria"/>
+          <w:i/>
+          <w:lang w:val="vi-VN"/>
+        </w:rPr>
+        <w:t>Chọn ngày</w:t>
+      </w:r>
+    </w:p>
+    <w:p>
+      <w:pPr>
+        <w:rPr>
+          <w:rFonts w:ascii="Cambria" w:hAnsi="Cambria" w:cs="Cambria"/>
+          <w:i/>
+          <w:lang w:val="vi-VN"/>
+        </w:rPr>
+      </w:pPr>
+      <w:r>
+        <w:rPr>
+          <w:noProof/>
+        </w:rPr>
+        <w:drawing>
+          <wp:inline distT="0" distB="0" distL="0" distR="0" wp14:anchorId="7E609076" wp14:editId="4D07E656">
+            <wp:extent cx="5943600" cy="5325110"/>
+            <wp:effectExtent l="0" t="0" r="0" b="8890"/>
+            <wp:docPr id="451" name="Hình ảnh 451"/>
+            <wp:cNvGraphicFramePr>
+              <a:graphicFrameLocks xmlns:a="http://schemas.openxmlformats.org/drawingml/2006/main" noChangeAspect="1"/>
+            </wp:cNvGraphicFramePr>
+            <a:graphic xmlns:a="http://schemas.openxmlformats.org/drawingml/2006/main">
+              <a:graphicData uri="http://schemas.openxmlformats.org/drawingml/2006/picture">
+                <pic:pic xmlns:pic="http://schemas.openxmlformats.org/drawingml/2006/picture">
+                  <pic:nvPicPr>
+                    <pic:cNvPr id="1" name=""/>
+                    <pic:cNvPicPr/>
+                  </pic:nvPicPr>
+                  <pic:blipFill>
+                    <a:blip r:embed="rId38"/>
+                    <a:stretch>
+                      <a:fillRect/>
+                    </a:stretch>
+                  </pic:blipFill>
+                  <pic:spPr>
+                    <a:xfrm>
+                      <a:off x="0" y="0"/>
+                      <a:ext cx="5943600" cy="5325110"/>
+                    </a:xfrm>
+                    <a:prstGeom prst="rect">
+                      <a:avLst/>
+                    </a:prstGeom>
+                  </pic:spPr>
+                </pic:pic>
+              </a:graphicData>
+            </a:graphic>
+          </wp:inline>
+        </w:drawing>
+      </w:r>
+    </w:p>
+    <w:p>
+      <w:pPr>
+        <w:rPr>
+          <w:rFonts w:ascii="Cambria" w:hAnsi="Cambria" w:cs="Cambria"/>
+          <w:i/>
+          <w:lang w:val="vi-VN"/>
+        </w:rPr>
+      </w:pPr>
+      <w:r>
+        <w:rPr>
+          <w:rFonts w:ascii="Cambria" w:hAnsi="Cambria" w:cs="Cambria"/>
+          <w:i/>
+          <w:lang w:val="vi-VN"/>
+        </w:rPr>
+        <w:br w:type="page"/>
+      </w:r>
+      <w:r>
+        <w:rPr>
+          <w:rFonts w:ascii="Cambria" w:hAnsi="Cambria" w:cs="Cambria"/>
+          <w:i/>
+          <w:lang w:val="vi-VN"/>
+        </w:rPr>
+        <w:lastRenderedPageBreak/>
+        <w:t>8.4 Báo cáo theo Tuyến</w:t>
+      </w:r>
+    </w:p>
+    <w:p>
+      <w:pPr>
+        <w:rPr>
+          <w:rFonts w:ascii="Cambria" w:hAnsi="Cambria" w:cs="Cambria"/>
+          <w:i/>
+          <w:lang w:val="vi-VN"/>
+        </w:rPr>
+      </w:pPr>
+      <w:r>
+        <w:rPr>
+          <w:noProof/>
+        </w:rPr>
+        <w:drawing>
+          <wp:inline distT="0" distB="0" distL="0" distR="0" wp14:anchorId="02F83A81" wp14:editId="0340DE7C">
+            <wp:extent cx="5943600" cy="1964865"/>
+            <wp:effectExtent l="0" t="0" r="0" b="0"/>
+            <wp:docPr id="452" name="Hình ảnh 452"/>
+            <wp:cNvGraphicFramePr>
+              <a:graphicFrameLocks xmlns:a="http://schemas.openxmlformats.org/drawingml/2006/main" noChangeAspect="1"/>
+            </wp:cNvGraphicFramePr>
+            <a:graphic xmlns:a="http://schemas.openxmlformats.org/drawingml/2006/main">
+              <a:graphicData uri="http://schemas.openxmlformats.org/drawingml/2006/picture">
+                <pic:pic xmlns:pic="http://schemas.openxmlformats.org/drawingml/2006/picture">
+                  <pic:nvPicPr>
+                    <pic:cNvPr id="1" name=""/>
+                    <pic:cNvPicPr/>
+                  </pic:nvPicPr>
+                  <pic:blipFill>
+                    <a:blip r:embed="rId37"/>
+                    <a:stretch>
+                      <a:fillRect/>
+                    </a:stretch>
+                  </pic:blipFill>
+                  <pic:spPr>
+                    <a:xfrm>
+                      <a:off x="0" y="0"/>
+                      <a:ext cx="5943600" cy="1964865"/>
+                    </a:xfrm>
+                    <a:prstGeom prst="rect">
+                      <a:avLst/>
+                    </a:prstGeom>
+                  </pic:spPr>
+                </pic:pic>
+              </a:graphicData>
+            </a:graphic>
+          </wp:inline>
+        </w:drawing>
+      </w:r>
+    </w:p>
+    <w:p>
+      <w:pPr>
+        <w:jc w:val="center"/>
+        <w:rPr>
+          <w:rFonts w:ascii="Cambria" w:hAnsi="Cambria" w:cs="Cambria"/>
+          <w:i/>
+          <w:lang w:val="vi-VN"/>
+        </w:rPr>
+      </w:pPr>
+      <w:r>
+        <w:rPr>
+          <w:rFonts w:ascii="Cambria" w:hAnsi="Cambria" w:cs="Cambria"/>
+          <w:i/>
+          <w:lang w:val="vi-VN"/>
+        </w:rPr>
+        <w:t>Chọn ngày</w:t>
+      </w:r>
+    </w:p>
+    <w:p>
+      <w:pPr>
+        <w:rPr>
+          <w:rFonts w:ascii="Cambria" w:hAnsi="Cambria" w:cs="Cambria"/>
+          <w:i/>
+          <w:lang w:val="vi-VN"/>
+        </w:rPr>
+      </w:pPr>
+      <w:r>
+        <w:rPr>
+          <w:noProof/>
+        </w:rPr>
+        <w:drawing>
+          <wp:inline distT="0" distB="0" distL="0" distR="0" wp14:anchorId="196D9977" wp14:editId="58DEB006">
+            <wp:extent cx="5943600" cy="5029200"/>
+            <wp:effectExtent l="0" t="0" r="0" b="0"/>
+            <wp:docPr id="454" name="Hình ảnh 454"/>
+            <wp:cNvGraphicFramePr>
+              <a:graphicFrameLocks xmlns:a="http://schemas.openxmlformats.org/drawingml/2006/main" noChangeAspect="1"/>
+            </wp:cNvGraphicFramePr>
+            <a:graphic xmlns:a="http://schemas.openxmlformats.org/drawingml/2006/main">
+              <a:graphicData uri="http://schemas.openxmlformats.org/drawingml/2006/picture">
+                <pic:pic xmlns:pic="http://schemas.openxmlformats.org/drawingml/2006/picture">
+                  <pic:nvPicPr>
+                    <pic:cNvPr id="1" name=""/>
+                    <pic:cNvPicPr/>
+                  </pic:nvPicPr>
+                  <pic:blipFill>
+                    <a:blip r:embed="rId39"/>
+                    <a:stretch>
+                      <a:fillRect/>
+                    </a:stretch>
+                  </pic:blipFill>
+                  <pic:spPr>
+                    <a:xfrm>
+                      <a:off x="0" y="0"/>
+                      <a:ext cx="5943600" cy="5029200"/>
+                    </a:xfrm>
+                    <a:prstGeom prst="rect">
+                      <a:avLst/>
+                    </a:prstGeom>
+                  </pic:spPr>
+                </pic:pic>
+              </a:graphicData>
+            </a:graphic>
+          </wp:inline>
+        </w:drawing>
+      </w:r>
     </w:p>
     <w:sectPr>
       <w:pgSz w:w="12240" w:h="15840"/>
@@ -2148,6 +5468,119 @@
 <file path=word/numbering.xml><?xml version="1.0" encoding="utf-8"?>
 <w:numbering xmlns:wpc="http://schemas.microsoft.com/office/word/2010/wordprocessingCanvas" xmlns:cx="http://schemas.microsoft.com/office/drawing/2014/chartex" xmlns:cx1="http://schemas.microsoft.com/office/drawing/2015/9/8/chartex" xmlns:cx2="http://schemas.microsoft.com/office/drawing/2015/10/21/chartex" xmlns:cx3="http://schemas.microsoft.com/office/drawing/2016/5/9/chartex" xmlns:cx4="http://schemas.microsoft.com/office/drawing/2016/5/10/chartex" xmlns:cx5="http://schemas.microsoft.com/office/drawing/2016/5/11/chartex" xmlns:cx6="http://schemas.microsoft.com/office/drawing/2016/5/12/chartex" xmlns:cx7="http://schemas.microsoft.com/office/drawing/2016/5/13/chartex" xmlns:cx8="http://schemas.microsoft.com/office/drawing/2016/5/14/chartex" xmlns:mc="http://schemas.openxmlformats.org/markup-compatibility/2006" xmlns:aink="http://schemas.microsoft.com/office/drawing/2016/ink" xmlns:am3d="http://schemas.microsoft.com/office/drawing/2017/model3d" xmlns:o="urn:schemas-microsoft-com:office:office" xmlns:r="http://schemas.openxmlformats.org/officeDocument/2006/relationships" xmlns:m="http://schemas.openxmlformats.org/officeDocument/2006/math" xmlns:v="urn:schemas-microsoft-com:vml" xmlns:wp14="http://schemas.microsoft.com/office/word/2010/wordprocessingDrawing" xmlns:wp="http://schemas.openxmlformats.org/drawingml/2006/wordprocessingDrawing" xmlns:w10="urn:schemas-microsoft-com:office:word" xmlns:w="http://schemas.openxmlformats.org/wordprocessingml/2006/main" xmlns:w14="http://schemas.microsoft.com/office/word/2010/wordml" xmlns:w15="http://schemas.microsoft.com/office/word/2012/wordml" xmlns:w16cid="http://schemas.microsoft.com/office/word/2016/wordml/cid" xmlns:w16se="http://schemas.microsoft.com/office/word/2015/wordml/symex" xmlns:wpg="http://schemas.microsoft.com/office/word/2010/wordprocessingGroup" xmlns:wpi="http://schemas.microsoft.com/office/word/2010/wordprocessingInk" xmlns:wne="http://schemas.microsoft.com/office/word/2006/wordml" xmlns:wps="http://schemas.microsoft.com/office/word/2010/wordprocessingShape" mc:Ignorable="w14 w15 w16se w16cid wp14">
   <w:abstractNum w:abstractNumId="0" w15:restartNumberingAfterBreak="0">
+    <w:nsid w:val="05361D32"/>
+    <w:multiLevelType w:val="hybridMultilevel"/>
+    <w:tmpl w:val="B5B08FF4"/>
+    <w:lvl w:ilvl="0" w:tplc="BE404306">
+      <w:start w:val="2"/>
+      <w:numFmt w:val="bullet"/>
+      <w:lvlText w:val="-"/>
+      <w:lvlJc w:val="left"/>
+      <w:pPr>
+        <w:ind w:left="1080" w:hanging="360"/>
+      </w:pPr>
+      <w:rPr>
+        <w:rFonts w:ascii="Cambria" w:eastAsiaTheme="minorHAnsi" w:hAnsi="Cambria" w:cs="Cambria" w:hint="default"/>
+      </w:rPr>
+    </w:lvl>
+    <w:lvl w:ilvl="1" w:tplc="04090003" w:tentative="1">
+      <w:start w:val="1"/>
+      <w:numFmt w:val="bullet"/>
+      <w:lvlText w:val="o"/>
+      <w:lvlJc w:val="left"/>
+      <w:pPr>
+        <w:ind w:left="1800" w:hanging="360"/>
+      </w:pPr>
+      <w:rPr>
+        <w:rFonts w:ascii="Courier New" w:hAnsi="Courier New" w:cs="Courier New" w:hint="default"/>
+      </w:rPr>
+    </w:lvl>
+    <w:lvl w:ilvl="2" w:tplc="04090005" w:tentative="1">
+      <w:start w:val="1"/>
+      <w:numFmt w:val="bullet"/>
+      <w:lvlText w:val=""/>
+      <w:lvlJc w:val="left"/>
+      <w:pPr>
+        <w:ind w:left="2520" w:hanging="360"/>
+      </w:pPr>
+      <w:rPr>
+        <w:rFonts w:ascii="Wingdings" w:hAnsi="Wingdings" w:hint="default"/>
+      </w:rPr>
+    </w:lvl>
+    <w:lvl w:ilvl="3" w:tplc="04090001" w:tentative="1">
+      <w:start w:val="1"/>
+      <w:numFmt w:val="bullet"/>
+      <w:lvlText w:val=""/>
+      <w:lvlJc w:val="left"/>
+      <w:pPr>
+        <w:ind w:left="3240" w:hanging="360"/>
+      </w:pPr>
+      <w:rPr>
+        <w:rFonts w:ascii="Symbol" w:hAnsi="Symbol" w:hint="default"/>
+      </w:rPr>
+    </w:lvl>
+    <w:lvl w:ilvl="4" w:tplc="04090003" w:tentative="1">
+      <w:start w:val="1"/>
+      <w:numFmt w:val="bullet"/>
+      <w:lvlText w:val="o"/>
+      <w:lvlJc w:val="left"/>
+      <w:pPr>
+        <w:ind w:left="3960" w:hanging="360"/>
+      </w:pPr>
+      <w:rPr>
+        <w:rFonts w:ascii="Courier New" w:hAnsi="Courier New" w:cs="Courier New" w:hint="default"/>
+      </w:rPr>
+    </w:lvl>
+    <w:lvl w:ilvl="5" w:tplc="04090005" w:tentative="1">
+      <w:start w:val="1"/>
+      <w:numFmt w:val="bullet"/>
+      <w:lvlText w:val=""/>
+      <w:lvlJc w:val="left"/>
+      <w:pPr>
+        <w:ind w:left="4680" w:hanging="360"/>
+      </w:pPr>
+      <w:rPr>
+        <w:rFonts w:ascii="Wingdings" w:hAnsi="Wingdings" w:hint="default"/>
+      </w:rPr>
+    </w:lvl>
+    <w:lvl w:ilvl="6" w:tplc="04090001" w:tentative="1">
+      <w:start w:val="1"/>
+      <w:numFmt w:val="bullet"/>
+      <w:lvlText w:val=""/>
+      <w:lvlJc w:val="left"/>
+      <w:pPr>
+        <w:ind w:left="5400" w:hanging="360"/>
+      </w:pPr>
+      <w:rPr>
+        <w:rFonts w:ascii="Symbol" w:hAnsi="Symbol" w:hint="default"/>
+      </w:rPr>
+    </w:lvl>
+    <w:lvl w:ilvl="7" w:tplc="04090003" w:tentative="1">
+      <w:start w:val="1"/>
+      <w:numFmt w:val="bullet"/>
+      <w:lvlText w:val="o"/>
+      <w:lvlJc w:val="left"/>
+      <w:pPr>
+        <w:ind w:left="6120" w:hanging="360"/>
+      </w:pPr>
+      <w:rPr>
+        <w:rFonts w:ascii="Courier New" w:hAnsi="Courier New" w:cs="Courier New" w:hint="default"/>
+      </w:rPr>
+    </w:lvl>
+    <w:lvl w:ilvl="8" w:tplc="04090005" w:tentative="1">
+      <w:start w:val="1"/>
+      <w:numFmt w:val="bullet"/>
+      <w:lvlText w:val=""/>
+      <w:lvlJc w:val="left"/>
+      <w:pPr>
+        <w:ind w:left="6840" w:hanging="360"/>
+      </w:pPr>
+      <w:rPr>
+        <w:rFonts w:ascii="Wingdings" w:hAnsi="Wingdings" w:hint="default"/>
+      </w:rPr>
+    </w:lvl>
+  </w:abstractNum>
+  <w:abstractNum w:abstractNumId="1" w15:restartNumberingAfterBreak="0">
     <w:nsid w:val="10750C30"/>
     <w:multiLevelType w:val="multilevel"/>
     <w:tmpl w:val="5FD6F346"/>
@@ -2296,7 +5729,120 @@
       </w:rPr>
     </w:lvl>
   </w:abstractNum>
-  <w:abstractNum w:abstractNumId="1" w15:restartNumberingAfterBreak="0">
+  <w:abstractNum w:abstractNumId="2" w15:restartNumberingAfterBreak="0">
+    <w:nsid w:val="155F1F89"/>
+    <w:multiLevelType w:val="hybridMultilevel"/>
+    <w:tmpl w:val="3B64CCDC"/>
+    <w:lvl w:ilvl="0" w:tplc="EC82BE8A">
+      <w:start w:val="3"/>
+      <w:numFmt w:val="bullet"/>
+      <w:lvlText w:val=""/>
+      <w:lvlJc w:val="left"/>
+      <w:pPr>
+        <w:ind w:left="720" w:hanging="360"/>
+      </w:pPr>
+      <w:rPr>
+        <w:rFonts w:ascii="Symbol" w:eastAsiaTheme="minorHAnsi" w:hAnsi="Symbol" w:cs="Cambria" w:hint="default"/>
+      </w:rPr>
+    </w:lvl>
+    <w:lvl w:ilvl="1" w:tplc="04090003" w:tentative="1">
+      <w:start w:val="1"/>
+      <w:numFmt w:val="bullet"/>
+      <w:lvlText w:val="o"/>
+      <w:lvlJc w:val="left"/>
+      <w:pPr>
+        <w:ind w:left="1440" w:hanging="360"/>
+      </w:pPr>
+      <w:rPr>
+        <w:rFonts w:ascii="Courier New" w:hAnsi="Courier New" w:cs="Courier New" w:hint="default"/>
+      </w:rPr>
+    </w:lvl>
+    <w:lvl w:ilvl="2" w:tplc="04090005" w:tentative="1">
+      <w:start w:val="1"/>
+      <w:numFmt w:val="bullet"/>
+      <w:lvlText w:val=""/>
+      <w:lvlJc w:val="left"/>
+      <w:pPr>
+        <w:ind w:left="2160" w:hanging="360"/>
+      </w:pPr>
+      <w:rPr>
+        <w:rFonts w:ascii="Wingdings" w:hAnsi="Wingdings" w:hint="default"/>
+      </w:rPr>
+    </w:lvl>
+    <w:lvl w:ilvl="3" w:tplc="04090001" w:tentative="1">
+      <w:start w:val="1"/>
+      <w:numFmt w:val="bullet"/>
+      <w:lvlText w:val=""/>
+      <w:lvlJc w:val="left"/>
+      <w:pPr>
+        <w:ind w:left="2880" w:hanging="360"/>
+      </w:pPr>
+      <w:rPr>
+        <w:rFonts w:ascii="Symbol" w:hAnsi="Symbol" w:hint="default"/>
+      </w:rPr>
+    </w:lvl>
+    <w:lvl w:ilvl="4" w:tplc="04090003" w:tentative="1">
+      <w:start w:val="1"/>
+      <w:numFmt w:val="bullet"/>
+      <w:lvlText w:val="o"/>
+      <w:lvlJc w:val="left"/>
+      <w:pPr>
+        <w:ind w:left="3600" w:hanging="360"/>
+      </w:pPr>
+      <w:rPr>
+        <w:rFonts w:ascii="Courier New" w:hAnsi="Courier New" w:cs="Courier New" w:hint="default"/>
+      </w:rPr>
+    </w:lvl>
+    <w:lvl w:ilvl="5" w:tplc="04090005" w:tentative="1">
+      <w:start w:val="1"/>
+      <w:numFmt w:val="bullet"/>
+      <w:lvlText w:val=""/>
+      <w:lvlJc w:val="left"/>
+      <w:pPr>
+        <w:ind w:left="4320" w:hanging="360"/>
+      </w:pPr>
+      <w:rPr>
+        <w:rFonts w:ascii="Wingdings" w:hAnsi="Wingdings" w:hint="default"/>
+      </w:rPr>
+    </w:lvl>
+    <w:lvl w:ilvl="6" w:tplc="04090001" w:tentative="1">
+      <w:start w:val="1"/>
+      <w:numFmt w:val="bullet"/>
+      <w:lvlText w:val=""/>
+      <w:lvlJc w:val="left"/>
+      <w:pPr>
+        <w:ind w:left="5040" w:hanging="360"/>
+      </w:pPr>
+      <w:rPr>
+        <w:rFonts w:ascii="Symbol" w:hAnsi="Symbol" w:hint="default"/>
+      </w:rPr>
+    </w:lvl>
+    <w:lvl w:ilvl="7" w:tplc="04090003" w:tentative="1">
+      <w:start w:val="1"/>
+      <w:numFmt w:val="bullet"/>
+      <w:lvlText w:val="o"/>
+      <w:lvlJc w:val="left"/>
+      <w:pPr>
+        <w:ind w:left="5760" w:hanging="360"/>
+      </w:pPr>
+      <w:rPr>
+        <w:rFonts w:ascii="Courier New" w:hAnsi="Courier New" w:cs="Courier New" w:hint="default"/>
+      </w:rPr>
+    </w:lvl>
+    <w:lvl w:ilvl="8" w:tplc="04090005" w:tentative="1">
+      <w:start w:val="1"/>
+      <w:numFmt w:val="bullet"/>
+      <w:lvlText w:val=""/>
+      <w:lvlJc w:val="left"/>
+      <w:pPr>
+        <w:ind w:left="6480" w:hanging="360"/>
+      </w:pPr>
+      <w:rPr>
+        <w:rFonts w:ascii="Wingdings" w:hAnsi="Wingdings" w:hint="default"/>
+      </w:rPr>
+    </w:lvl>
+  </w:abstractNum>
+  <w:abstractNum w:abstractNumId="3" w15:restartNumberingAfterBreak="0">
     <w:nsid w:val="19FF7E5A"/>
     <w:multiLevelType w:val="multilevel"/>
     <w:tmpl w:val="2BA2431E"/>
@@ -2382,7 +5928,7 @@
       </w:pPr>
     </w:lvl>
   </w:abstractNum>
-  <w:abstractNum w:abstractNumId="2" w15:restartNumberingAfterBreak="0">
+  <w:abstractNum w:abstractNumId="4" w15:restartNumberingAfterBreak="0">
     <w:nsid w:val="1C8D7917"/>
     <w:multiLevelType w:val="multilevel"/>
     <w:tmpl w:val="82464DDC"/>
@@ -2531,7 +6077,7 @@
       </w:rPr>
     </w:lvl>
   </w:abstractNum>
-  <w:abstractNum w:abstractNumId="3" w15:restartNumberingAfterBreak="0">
+  <w:abstractNum w:abstractNumId="5" w15:restartNumberingAfterBreak="0">
     <w:nsid w:val="204411FE"/>
     <w:multiLevelType w:val="hybridMultilevel"/>
     <w:tmpl w:val="40964E44"/>
@@ -2620,7 +6166,7 @@
       </w:pPr>
     </w:lvl>
   </w:abstractNum>
-  <w:abstractNum w:abstractNumId="4" w15:restartNumberingAfterBreak="0">
+  <w:abstractNum w:abstractNumId="6" w15:restartNumberingAfterBreak="0">
     <w:nsid w:val="2A5831DC"/>
     <w:multiLevelType w:val="multilevel"/>
     <w:tmpl w:val="EAC676C0"/>
@@ -2769,7 +6315,7 @@
       </w:rPr>
     </w:lvl>
   </w:abstractNum>
-  <w:abstractNum w:abstractNumId="5" w15:restartNumberingAfterBreak="0">
+  <w:abstractNum w:abstractNumId="7" w15:restartNumberingAfterBreak="0">
     <w:nsid w:val="2CE92374"/>
     <w:multiLevelType w:val="multilevel"/>
     <w:tmpl w:val="99469BE0"/>
@@ -2918,7 +6464,7 @@
       </w:rPr>
     </w:lvl>
   </w:abstractNum>
-  <w:abstractNum w:abstractNumId="6" w15:restartNumberingAfterBreak="0">
+  <w:abstractNum w:abstractNumId="8" w15:restartNumberingAfterBreak="0">
     <w:nsid w:val="3305026F"/>
     <w:multiLevelType w:val="multilevel"/>
     <w:tmpl w:val="154C4DB8"/>
@@ -3067,7 +6613,7 @@
       </w:rPr>
     </w:lvl>
   </w:abstractNum>
-  <w:abstractNum w:abstractNumId="7" w15:restartNumberingAfterBreak="0">
+  <w:abstractNum w:abstractNumId="9" w15:restartNumberingAfterBreak="0">
     <w:nsid w:val="39622F12"/>
     <w:multiLevelType w:val="multilevel"/>
     <w:tmpl w:val="EBFE2EE4"/>
@@ -3216,7 +6762,7 @@
       </w:rPr>
     </w:lvl>
   </w:abstractNum>
-  <w:abstractNum w:abstractNumId="8" w15:restartNumberingAfterBreak="0">
+  <w:abstractNum w:abstractNumId="10" w15:restartNumberingAfterBreak="0">
     <w:nsid w:val="43A01FD7"/>
     <w:multiLevelType w:val="multilevel"/>
     <w:tmpl w:val="8B386362"/>
@@ -3365,7 +6911,7 @@
       </w:rPr>
     </w:lvl>
   </w:abstractNum>
-  <w:abstractNum w:abstractNumId="9" w15:restartNumberingAfterBreak="0">
+  <w:abstractNum w:abstractNumId="11" w15:restartNumberingAfterBreak="0">
     <w:nsid w:val="44AB10E3"/>
     <w:multiLevelType w:val="multilevel"/>
     <w:tmpl w:val="60D433B4"/>
@@ -3482,7 +7028,7 @@
       </w:rPr>
     </w:lvl>
   </w:abstractNum>
-  <w:abstractNum w:abstractNumId="10" w15:restartNumberingAfterBreak="0">
+  <w:abstractNum w:abstractNumId="12" w15:restartNumberingAfterBreak="0">
     <w:nsid w:val="537F68C3"/>
     <w:multiLevelType w:val="multilevel"/>
     <w:tmpl w:val="AC3ACCE0"/>
@@ -3631,7 +7177,7 @@
       </w:rPr>
     </w:lvl>
   </w:abstractNum>
-  <w:abstractNum w:abstractNumId="11" w15:restartNumberingAfterBreak="0">
+  <w:abstractNum w:abstractNumId="13" w15:restartNumberingAfterBreak="0">
     <w:nsid w:val="6B2C57E4"/>
     <w:multiLevelType w:val="multilevel"/>
     <w:tmpl w:val="FEAA6A5E"/>
@@ -3744,7 +7290,7 @@
       </w:rPr>
     </w:lvl>
   </w:abstractNum>
-  <w:abstractNum w:abstractNumId="12" w15:restartNumberingAfterBreak="0">
+  <w:abstractNum w:abstractNumId="14" w15:restartNumberingAfterBreak="0">
     <w:nsid w:val="6BAF6086"/>
     <w:multiLevelType w:val="multilevel"/>
     <w:tmpl w:val="7A58F984"/>
@@ -3893,7 +7439,7 @@
       </w:rPr>
     </w:lvl>
   </w:abstractNum>
-  <w:abstractNum w:abstractNumId="13" w15:restartNumberingAfterBreak="0">
+  <w:abstractNum w:abstractNumId="15" w15:restartNumberingAfterBreak="0">
     <w:nsid w:val="70815E5F"/>
     <w:multiLevelType w:val="hybridMultilevel"/>
     <w:tmpl w:val="78D4C0DA"/>
@@ -4006,7 +7552,7 @@
       </w:rPr>
     </w:lvl>
   </w:abstractNum>
-  <w:abstractNum w:abstractNumId="14" w15:restartNumberingAfterBreak="0">
+  <w:abstractNum w:abstractNumId="16" w15:restartNumberingAfterBreak="0">
     <w:nsid w:val="77DF75F4"/>
     <w:multiLevelType w:val="multilevel"/>
     <w:tmpl w:val="AFF25EA2"/>
@@ -4155,7 +7701,7 @@
       </w:rPr>
     </w:lvl>
   </w:abstractNum>
-  <w:abstractNum w:abstractNumId="15" w15:restartNumberingAfterBreak="0">
+  <w:abstractNum w:abstractNumId="17" w15:restartNumberingAfterBreak="0">
     <w:nsid w:val="795D3C4F"/>
     <w:multiLevelType w:val="multilevel"/>
     <w:tmpl w:val="A67EA05E"/>
@@ -4304,7 +7850,7 @@
       </w:rPr>
     </w:lvl>
   </w:abstractNum>
-  <w:abstractNum w:abstractNumId="16" w15:restartNumberingAfterBreak="0">
+  <w:abstractNum w:abstractNumId="18" w15:restartNumberingAfterBreak="0">
     <w:nsid w:val="7C17581D"/>
     <w:multiLevelType w:val="multilevel"/>
     <w:tmpl w:val="544E9260"/>
@@ -4454,7 +8000,7 @@
     </w:lvl>
   </w:abstractNum>
   <w:num w:numId="1">
-    <w:abstractNumId w:val="1"/>
+    <w:abstractNumId w:val="3"/>
     <w:lvlOverride w:ilvl="0">
       <w:startOverride w:val="1"/>
     </w:lvlOverride>
@@ -4484,52 +8030,58 @@
     </w:lvlOverride>
   </w:num>
   <w:num w:numId="2">
+    <w:abstractNumId w:val="8"/>
+  </w:num>
+  <w:num w:numId="3">
+    <w:abstractNumId w:val="11"/>
+  </w:num>
+  <w:num w:numId="4">
+    <w:abstractNumId w:val="15"/>
+  </w:num>
+  <w:num w:numId="5">
+    <w:abstractNumId w:val="13"/>
+  </w:num>
+  <w:num w:numId="6">
+    <w:abstractNumId w:val="5"/>
+  </w:num>
+  <w:num w:numId="7">
+    <w:abstractNumId w:val="12"/>
+  </w:num>
+  <w:num w:numId="8">
+    <w:abstractNumId w:val="10"/>
+  </w:num>
+  <w:num w:numId="9">
+    <w:abstractNumId w:val="7"/>
+  </w:num>
+  <w:num w:numId="10">
+    <w:abstractNumId w:val="16"/>
+  </w:num>
+  <w:num w:numId="11">
+    <w:abstractNumId w:val="18"/>
+  </w:num>
+  <w:num w:numId="12">
+    <w:abstractNumId w:val="9"/>
+  </w:num>
+  <w:num w:numId="13">
     <w:abstractNumId w:val="6"/>
   </w:num>
-  <w:num w:numId="3">
-    <w:abstractNumId w:val="9"/>
-  </w:num>
-  <w:num w:numId="4">
-    <w:abstractNumId w:val="13"/>
-  </w:num>
-  <w:num w:numId="5">
-    <w:abstractNumId w:val="11"/>
-  </w:num>
-  <w:num w:numId="6">
-    <w:abstractNumId w:val="3"/>
-  </w:num>
-  <w:num w:numId="7">
-    <w:abstractNumId w:val="10"/>
-  </w:num>
-  <w:num w:numId="8">
-    <w:abstractNumId w:val="8"/>
-  </w:num>
-  <w:num w:numId="9">
-    <w:abstractNumId w:val="5"/>
-  </w:num>
-  <w:num w:numId="10">
+  <w:num w:numId="14">
     <w:abstractNumId w:val="14"/>
   </w:num>
-  <w:num w:numId="11">
-    <w:abstractNumId w:val="16"/>
-  </w:num>
-  <w:num w:numId="12">
-    <w:abstractNumId w:val="7"/>
-  </w:num>
-  <w:num w:numId="13">
+  <w:num w:numId="15">
     <w:abstractNumId w:val="4"/>
   </w:num>
-  <w:num w:numId="14">
-    <w:abstractNumId w:val="12"/>
-  </w:num>
-  <w:num w:numId="15">
-    <w:abstractNumId w:val="2"/>
-  </w:num>
   <w:num w:numId="16">
-    <w:abstractNumId w:val="15"/>
+    <w:abstractNumId w:val="17"/>
   </w:num>
   <w:num w:numId="17">
+    <w:abstractNumId w:val="1"/>
+  </w:num>
+  <w:num w:numId="18">
     <w:abstractNumId w:val="0"/>
+  </w:num>
+  <w:num w:numId="19">
+    <w:abstractNumId w:val="2"/>
   </w:num>
 </w:numbering>
 </file>
@@ -5465,7 +9017,7 @@
 </file>
 
 <file path=customXml/itemProps1.xml><?xml version="1.0" encoding="utf-8"?>
-<ds:datastoreItem xmlns:ds="http://schemas.openxmlformats.org/officeDocument/2006/customXml" ds:itemID="{78BCFA2A-781E-451B-BA95-ACF1DD0C8322}">
+<ds:datastoreItem xmlns:ds="http://schemas.openxmlformats.org/officeDocument/2006/customXml" ds:itemID="{A23043BF-5214-4642-8A13-1EB3512BF02E}">
   <ds:schemaRefs>
     <ds:schemaRef ds:uri="http://schemas.openxmlformats.org/officeDocument/2006/bibliography"/>
   </ds:schemaRefs>

</xml_diff>